<commit_message>
Add clarifications to assignment 7
</commit_message>
<xml_diff>
--- a/Assignments/Assignment07_TFHasyncawait/Assignment07_TFHasyncawait.docx
+++ b/Assignments/Assignment07_TFHasyncawait/Assignment07_TFHasyncawait.docx
@@ -45,21 +45,21 @@
       <w:r>
         <w:t>18</w:t>
       </w:r>
+      <w:r>
+        <w:rPr>
+          <w:vertAlign w:val="superscript"/>
+        </w:rPr>
+        <w:t>th</w:t>
+      </w:r>
+      <w:r>
+        <w:t>, 201</w:t>
+      </w:r>
+      <w:r>
+        <w:t>8</w:t>
+      </w:r>
       <w:bookmarkStart w:id="0" w:name="_GoBack"/>
       <w:bookmarkEnd w:id="0"/>
       <w:r>
-        <w:rPr>
-          <w:vertAlign w:val="superscript"/>
-        </w:rPr>
-        <w:t>th</w:t>
-      </w:r>
-      <w:r>
-        <w:t>, 201</w:t>
-      </w:r>
-      <w:r>
-        <w:t>8</w:t>
-      </w:r>
-      <w:r>
         <w:br/>
       </w:r>
       <w:r>
@@ -122,23 +122,20 @@
         <w:rPr>
           <w:b/>
         </w:rPr>
-        <w:t>3</w:t>
-      </w:r>
-      <w:r>
-        <w:rPr>
-          <w:b/>
-        </w:rPr>
-        <w:t>0 Points)</w:t>
-      </w:r>
-      <w:r>
-        <w:t xml:space="preserve"> </w:t>
-      </w:r>
-      <w:proofErr w:type="spellStart"/>
-      <w:r>
-        <w:rPr>
-          <w:b/>
-        </w:rPr>
-        <w:t>MarioLevelController</w:t>
+        <w:t>4</w:t>
+      </w:r>
+      <w:r>
+        <w:rPr>
+          <w:b/>
+        </w:rPr>
+        <w:t xml:space="preserve">0 Points) Html and </w:t>
+      </w:r>
+      <w:proofErr w:type="spellStart"/>
+      <w:r>
+        <w:rPr>
+          <w:b/>
+        </w:rPr>
+        <w:t>Javascript</w:t>
       </w:r>
       <w:proofErr w:type="spellEnd"/>
     </w:p>
@@ -151,46 +148,27 @@
         </w:numPr>
       </w:pPr>
       <w:r>
-        <w:t xml:space="preserve">Create a </w:t>
-      </w:r>
-      <w:r>
-        <w:t>controller</w:t>
-      </w:r>
+        <w:t xml:space="preserve">Create an html page with </w:t>
+      </w:r>
+      <w:proofErr w:type="spellStart"/>
+      <w:r>
+        <w:t>javascript</w:t>
+      </w:r>
+      <w:proofErr w:type="spellEnd"/>
       <w:r>
         <w:t xml:space="preserve"> </w:t>
       </w:r>
       <w:r>
-        <w:t>with</w:t>
-      </w:r>
-      <w:r>
-        <w:t xml:space="preserve"> a single endpoint which</w:t>
-      </w:r>
-      <w:r>
-        <w:t xml:space="preserve"> will accept GET requests and one </w:t>
-      </w:r>
-      <w:r>
-        <w:t>string URL parameter.</w:t>
-      </w:r>
-      <w:r>
-        <w:t xml:space="preserve"> </w:t>
-      </w:r>
-      <w:r>
-        <w:t>This</w:t>
-      </w:r>
-      <w:r>
-        <w:t xml:space="preserve"> endpoint will return a JSON document with </w:t>
-      </w:r>
-      <w:r>
-        <w:t>one field, “message</w:t>
-      </w:r>
-      <w:r>
-        <w:t>”.</w:t>
-      </w:r>
-      <w:r>
-        <w:t xml:space="preserve"> </w:t>
-      </w:r>
-      <w:r>
-        <w:t>The message should be a short string explaining the action Mario just took.</w:t>
+        <w:t>that looks like a level from a Mario game. Some ideas of things you can add are a background with sky</w:t>
+      </w:r>
+      <w:r>
+        <w:t xml:space="preserve"> and </w:t>
+      </w:r>
+      <w:r>
+        <w:t xml:space="preserve">ground, a flag pole, </w:t>
+      </w:r>
+      <w:r>
+        <w:t>clouds, blocks, and anything else that looks great. The main thing to make sure you have is an image of Mario on the left side of the screen.</w:t>
       </w:r>
     </w:p>
     <w:p>
@@ -202,15 +180,7 @@
         </w:numPr>
       </w:pPr>
       <w:r>
-        <w:t xml:space="preserve">The URL parameter sent to </w:t>
-      </w:r>
-      <w:proofErr w:type="spellStart"/>
-      <w:r>
-        <w:t>MarioLevelController</w:t>
-      </w:r>
-      <w:proofErr w:type="spellEnd"/>
-      <w:r>
-        <w:t xml:space="preserve"> must be one of the four valid actions, “walk”, “jump”, “wait”, or “run.”</w:t>
+        <w:t>Add a button to the HTML page that begins the level.</w:t>
       </w:r>
     </w:p>
     <w:p>
@@ -221,37 +191,52 @@
           <w:numId w:val="2"/>
         </w:numPr>
       </w:pPr>
+      <w:r>
+        <w:t xml:space="preserve">When the level begins, </w:t>
+      </w:r>
+      <w:r>
+        <w:t>start</w:t>
+      </w:r>
+      <w:r>
+        <w:t xml:space="preserve"> </w:t>
+      </w:r>
+      <w:r>
+        <w:t>by making a</w:t>
+      </w:r>
+      <w:r>
+        <w:t xml:space="preserve"> request to your </w:t>
+      </w:r>
       <w:proofErr w:type="spellStart"/>
       <w:r>
         <w:t>MarioLevelController</w:t>
       </w:r>
       <w:proofErr w:type="spellEnd"/>
       <w:r>
-        <w:t xml:space="preserve"> should </w:t>
-      </w:r>
-      <w:r>
-        <w:t xml:space="preserve">use a service to </w:t>
-      </w:r>
-      <w:r>
-        <w:t>make a GET request to the external server (see below for more information)</w:t>
-      </w:r>
-      <w:r>
-        <w:t xml:space="preserve">. </w:t>
-      </w:r>
-      <w:r>
-        <w:t xml:space="preserve">This </w:t>
-      </w:r>
-      <w:r>
-        <w:t>request mu</w:t>
-      </w:r>
-      <w:r>
-        <w:t>st be wrapped in a Retry Policy with a max</w:t>
-      </w:r>
-      <w:r>
-        <w:t>imum</w:t>
-      </w:r>
-      <w:r>
-        <w:t xml:space="preserve"> of 10 retries.</w:t>
+        <w:t xml:space="preserve"> with a random value selected from the four actions.</w:t>
+      </w:r>
+      <w:r>
+        <w:t xml:space="preserve"> (walk, jump, wait</w:t>
+      </w:r>
+      <w:r>
+        <w:t>,</w:t>
+      </w:r>
+      <w:r>
+        <w:t xml:space="preserve"> or run)</w:t>
+      </w:r>
+      <w:r>
+        <w:t xml:space="preserve"> </w:t>
+      </w:r>
+      <w:r>
+        <w:t xml:space="preserve">If the server returns a successful response, then move Mario </w:t>
+      </w:r>
+      <w:r>
+        <w:t>towards the right side</w:t>
+      </w:r>
+      <w:r>
+        <w:t xml:space="preserve"> based on the action that was selected</w:t>
+      </w:r>
+      <w:r>
+        <w:t>.</w:t>
       </w:r>
     </w:p>
     <w:p>
@@ -263,15 +248,43 @@
         </w:numPr>
       </w:pPr>
       <w:r>
-        <w:t xml:space="preserve">The URL parameter accepted by your </w:t>
-      </w:r>
-      <w:proofErr w:type="spellStart"/>
-      <w:r>
-        <w:t>MarioLevelController</w:t>
-      </w:r>
-      <w:proofErr w:type="spellEnd"/>
-      <w:r>
-        <w:t xml:space="preserve"> is the same value you will send to the external server.</w:t>
+        <w:t xml:space="preserve">The amount to move Mario for each action type is </w:t>
+      </w:r>
+      <w:r>
+        <w:t>Walk: 5%, Jump: 5%, Wait: 0%, Run: 10%</w:t>
+      </w:r>
+      <w:r>
+        <w:t xml:space="preserve">, where these are percentages of the screen. </w:t>
+      </w:r>
+      <w:r>
+        <w:t xml:space="preserve">You don’t need to make Mario jump (but there is a stretch level for it!) </w:t>
+      </w:r>
+      <w:proofErr w:type="gramStart"/>
+      <w:r>
+        <w:t>Hint</w:t>
+      </w:r>
+      <w:proofErr w:type="gramEnd"/>
+      <w:r>
+        <w:t xml:space="preserve">: If you put the Mario image inside of a div tag, then you can use </w:t>
+      </w:r>
+      <w:proofErr w:type="spellStart"/>
+      <w:r>
+        <w:t>javascript</w:t>
+      </w:r>
+      <w:proofErr w:type="spellEnd"/>
+      <w:r>
+        <w:t xml:space="preserve"> to change the “left” CSS attribute of that div tag to move it</w:t>
+      </w:r>
+      <w:r>
+        <w:t xml:space="preserve">. </w:t>
+      </w:r>
+      <w:proofErr w:type="spellStart"/>
+      <w:r>
+        <w:t>Div</w:t>
+      </w:r>
+      <w:proofErr w:type="spellEnd"/>
+      <w:r>
+        <w:t xml:space="preserve"> tags can only be moved with the “left” attribute if you set the “position” attribute also.</w:t>
       </w:r>
     </w:p>
     <w:p>
@@ -283,24 +296,110 @@
         </w:numPr>
       </w:pPr>
       <w:r>
-        <w:t xml:space="preserve">The message that </w:t>
-      </w:r>
-      <w:proofErr w:type="spellStart"/>
-      <w:r>
-        <w:t>MarioLevelController</w:t>
-      </w:r>
-      <w:proofErr w:type="spellEnd"/>
-      <w:r>
-        <w:t xml:space="preserve"> returns can</w:t>
-      </w:r>
-      <w:r>
-        <w:t xml:space="preserve"> optionally</w:t>
-      </w:r>
-      <w:r>
-        <w:t xml:space="preserve"> be read directly from the external server response.</w:t>
-      </w:r>
-      <w:r>
-        <w:t xml:space="preserve"> Otherwise, you can create your own messages based on the action.</w:t>
+        <w:t xml:space="preserve">After the request is successful, then make another request with another random action </w:t>
+      </w:r>
+      <w:r>
+        <w:t>(walk, jump, wait</w:t>
+      </w:r>
+      <w:r>
+        <w:t>,</w:t>
+      </w:r>
+      <w:r>
+        <w:t xml:space="preserve"> or run)</w:t>
+      </w:r>
+      <w:r>
+        <w:t xml:space="preserve">. Keep on making these requests until Mario reaches the </w:t>
+      </w:r>
+      <w:proofErr w:type="gramStart"/>
+      <w:r>
+        <w:t>right hand</w:t>
+      </w:r>
+      <w:proofErr w:type="gramEnd"/>
+      <w:r>
+        <w:t xml:space="preserve"> side of the screen or the server returns that Mario has died.</w:t>
+      </w:r>
+    </w:p>
+    <w:p>
+      <w:pPr>
+        <w:pStyle w:val="ListParagraph"/>
+        <w:numPr>
+          <w:ilvl w:val="2"/>
+          <w:numId w:val="2"/>
+        </w:numPr>
+      </w:pPr>
+      <w:r>
+        <w:t>Each time you make a request to the server, also display the message that comes back in the response.</w:t>
+      </w:r>
+    </w:p>
+    <w:p>
+      <w:pPr>
+        <w:pStyle w:val="ListParagraph"/>
+        <w:numPr>
+          <w:ilvl w:val="2"/>
+          <w:numId w:val="2"/>
+        </w:numPr>
+      </w:pPr>
+      <w:r>
+        <w:t>The button should not be active while the level is in progress.</w:t>
+      </w:r>
+    </w:p>
+    <w:p>
+      <w:pPr>
+        <w:pStyle w:val="ListParagraph"/>
+        <w:numPr>
+          <w:ilvl w:val="2"/>
+          <w:numId w:val="2"/>
+        </w:numPr>
+      </w:pPr>
+      <w:r>
+        <w:t>Hint: The URL that you will use to make requests to your server will look like /</w:t>
+      </w:r>
+      <w:proofErr w:type="spellStart"/>
+      <w:r>
+        <w:t>api</w:t>
+      </w:r>
+      <w:proofErr w:type="spellEnd"/>
+      <w:r>
+        <w:t>/</w:t>
+      </w:r>
+      <w:proofErr w:type="spellStart"/>
+      <w:r>
+        <w:t>mariolevel</w:t>
+      </w:r>
+      <w:proofErr w:type="spellEnd"/>
+      <w:r>
+        <w:t>/{move}</w:t>
+      </w:r>
+      <w:r>
+        <w:t xml:space="preserve">, where {move} is the random action that your </w:t>
+      </w:r>
+      <w:proofErr w:type="spellStart"/>
+      <w:r>
+        <w:t>javascript</w:t>
+      </w:r>
+      <w:proofErr w:type="spellEnd"/>
+      <w:r>
+        <w:t xml:space="preserve"> selects.</w:t>
+      </w:r>
+    </w:p>
+    <w:p>
+      <w:pPr>
+        <w:pStyle w:val="ListParagraph"/>
+        <w:numPr>
+          <w:ilvl w:val="2"/>
+          <w:numId w:val="2"/>
+        </w:numPr>
+      </w:pPr>
+      <w:r>
+        <w:t xml:space="preserve">Hint: Your </w:t>
+      </w:r>
+      <w:proofErr w:type="spellStart"/>
+      <w:r>
+        <w:t>javascript</w:t>
+      </w:r>
+      <w:proofErr w:type="spellEnd"/>
+      <w:r>
+        <w:t xml:space="preserve"> code will not be making any requests to the external server. It will only be communicating with the server you create, so the URL it will be using will have “https://localhost” at the beginning.</w:t>
       </w:r>
     </w:p>
     <w:p>
@@ -315,28 +414,35 @@
         <w:rPr>
           <w:b/>
         </w:rPr>
-        <w:t xml:space="preserve">(20 Points) </w:t>
-      </w:r>
-      <w:proofErr w:type="spellStart"/>
-      <w:r>
-        <w:rPr>
-          <w:b/>
-        </w:rPr>
-        <w:t>MarioService</w:t>
-      </w:r>
-      <w:proofErr w:type="spellEnd"/>
-      <w:r>
-        <w:rPr>
-          <w:b/>
-        </w:rPr>
-        <w:t xml:space="preserve"> and </w:t>
-      </w:r>
-      <w:proofErr w:type="spellStart"/>
-      <w:r>
-        <w:rPr>
-          <w:b/>
-        </w:rPr>
-        <w:t>IMarioService</w:t>
+        <w:t xml:space="preserve"> </w:t>
+      </w:r>
+      <w:r>
+        <w:rPr>
+          <w:b/>
+        </w:rPr>
+        <w:t>(</w:t>
+      </w:r>
+      <w:r>
+        <w:rPr>
+          <w:b/>
+        </w:rPr>
+        <w:t>2</w:t>
+      </w:r>
+      <w:r>
+        <w:rPr>
+          <w:b/>
+        </w:rPr>
+        <w:t>0 Points)</w:t>
+      </w:r>
+      <w:r>
+        <w:t xml:space="preserve"> </w:t>
+      </w:r>
+      <w:proofErr w:type="spellStart"/>
+      <w:r>
+        <w:rPr>
+          <w:b/>
+        </w:rPr>
+        <w:t>MarioLevelController</w:t>
       </w:r>
       <w:proofErr w:type="spellEnd"/>
     </w:p>
@@ -349,7 +455,53 @@
         </w:numPr>
       </w:pPr>
       <w:r>
-        <w:t>Create a service that will make requests to the external server.</w:t>
+        <w:t xml:space="preserve">Create a </w:t>
+      </w:r>
+      <w:r>
+        <w:t>controller</w:t>
+      </w:r>
+      <w:r>
+        <w:t xml:space="preserve"> </w:t>
+      </w:r>
+      <w:r>
+        <w:t>with</w:t>
+      </w:r>
+      <w:r>
+        <w:t xml:space="preserve"> a single </w:t>
+      </w:r>
+      <w:r>
+        <w:t>method</w:t>
+      </w:r>
+      <w:r>
+        <w:t xml:space="preserve"> which</w:t>
+      </w:r>
+      <w:r>
+        <w:t xml:space="preserve"> will accept GET requests and one </w:t>
+      </w:r>
+      <w:r>
+        <w:t>string URL parameter.</w:t>
+      </w:r>
+      <w:r>
+        <w:t xml:space="preserve"> </w:t>
+      </w:r>
+      <w:r>
+        <w:t xml:space="preserve">Hint: You can use </w:t>
+      </w:r>
+      <w:proofErr w:type="spellStart"/>
+      <w:r>
+        <w:t>HttpGet</w:t>
+      </w:r>
+      <w:proofErr w:type="spellEnd"/>
+      <w:r>
+        <w:t xml:space="preserve">[“{move}”] and a string parameter “move” in your method to get the value that your </w:t>
+      </w:r>
+      <w:proofErr w:type="spellStart"/>
+      <w:r>
+        <w:t>javascript</w:t>
+      </w:r>
+      <w:proofErr w:type="spellEnd"/>
+      <w:r>
+        <w:t xml:space="preserve"> is sending.</w:t>
       </w:r>
     </w:p>
     <w:p>
@@ -361,15 +513,69 @@
         </w:numPr>
       </w:pPr>
       <w:r>
-        <w:t xml:space="preserve">The </w:t>
-      </w:r>
-      <w:proofErr w:type="spellStart"/>
-      <w:r>
-        <w:t>IMarioService</w:t>
-      </w:r>
-      <w:proofErr w:type="spellEnd"/>
-      <w:r>
-        <w:t xml:space="preserve"> should not expose any fields or methods that would imply that it is making requests to a server to perform its work.</w:t>
+        <w:t>Validate that the</w:t>
+      </w:r>
+      <w:r>
+        <w:t xml:space="preserve"> URL parameter sent to </w:t>
+      </w:r>
+      <w:proofErr w:type="spellStart"/>
+      <w:r>
+        <w:t>MarioLevelController</w:t>
+      </w:r>
+      <w:proofErr w:type="spellEnd"/>
+      <w:r>
+        <w:t xml:space="preserve"> </w:t>
+      </w:r>
+      <w:r>
+        <w:t xml:space="preserve">is </w:t>
+      </w:r>
+      <w:r>
+        <w:t>one of the four valid actions, “walk”, “jump”, “wait”, or “run.”</w:t>
+      </w:r>
+    </w:p>
+    <w:p>
+      <w:pPr>
+        <w:pStyle w:val="ListParagraph"/>
+        <w:numPr>
+          <w:ilvl w:val="1"/>
+          <w:numId w:val="2"/>
+        </w:numPr>
+      </w:pPr>
+      <w:proofErr w:type="spellStart"/>
+      <w:r>
+        <w:lastRenderedPageBreak/>
+        <w:t>MarioLevelController</w:t>
+      </w:r>
+      <w:proofErr w:type="spellEnd"/>
+      <w:r>
+        <w:t xml:space="preserve"> </w:t>
+      </w:r>
+      <w:r>
+        <w:t xml:space="preserve">needs to return a </w:t>
+      </w:r>
+      <w:proofErr w:type="spellStart"/>
+      <w:r>
+        <w:t>MoveEntity</w:t>
+      </w:r>
+      <w:proofErr w:type="spellEnd"/>
+      <w:r>
+        <w:t xml:space="preserve"> (as a </w:t>
+      </w:r>
+      <w:proofErr w:type="spellStart"/>
+      <w:r>
+        <w:t>JsonResult</w:t>
+      </w:r>
+      <w:proofErr w:type="spellEnd"/>
+      <w:r>
+        <w:t xml:space="preserve">) which contains only a single string field “message.” This message will come from a method you create in a class you create called </w:t>
+      </w:r>
+      <w:proofErr w:type="spellStart"/>
+      <w:r>
+        <w:t>MarioService</w:t>
+      </w:r>
+      <w:proofErr w:type="spellEnd"/>
+      <w:r>
+        <w:t>.</w:t>
       </w:r>
     </w:p>
     <w:p>
@@ -384,32 +590,28 @@
         <w:rPr>
           <w:b/>
         </w:rPr>
-        <w:t>(</w:t>
-      </w:r>
-      <w:r>
-        <w:rPr>
-          <w:b/>
-        </w:rPr>
-        <w:t>3</w:t>
-      </w:r>
-      <w:r>
-        <w:rPr>
-          <w:b/>
-        </w:rPr>
-        <w:t>0 Points)</w:t>
-      </w:r>
-      <w:r>
-        <w:rPr>
-          <w:b/>
-        </w:rPr>
-        <w:t xml:space="preserve"> Html and </w:t>
-      </w:r>
-      <w:proofErr w:type="spellStart"/>
-      <w:r>
-        <w:rPr>
-          <w:b/>
-        </w:rPr>
-        <w:t>Javascript</w:t>
+        <w:t xml:space="preserve">(20 Points) </w:t>
+      </w:r>
+      <w:proofErr w:type="spellStart"/>
+      <w:r>
+        <w:rPr>
+          <w:b/>
+        </w:rPr>
+        <w:t>MarioService</w:t>
+      </w:r>
+      <w:proofErr w:type="spellEnd"/>
+      <w:r>
+        <w:rPr>
+          <w:b/>
+        </w:rPr>
+        <w:t xml:space="preserve"> and </w:t>
+      </w:r>
+      <w:proofErr w:type="spellStart"/>
+      <w:r>
+        <w:rPr>
+          <w:b/>
+        </w:rPr>
+        <w:t>IMarioService</w:t>
       </w:r>
       <w:proofErr w:type="spellEnd"/>
     </w:p>
@@ -422,29 +624,23 @@
         </w:numPr>
       </w:pPr>
       <w:r>
-        <w:t xml:space="preserve">Create an </w:t>
-      </w:r>
-      <w:r>
-        <w:t>html</w:t>
-      </w:r>
-      <w:r>
-        <w:t xml:space="preserve"> page with </w:t>
-      </w:r>
-      <w:proofErr w:type="spellStart"/>
-      <w:r>
-        <w:t>javascript</w:t>
-      </w:r>
-      <w:proofErr w:type="spellEnd"/>
-      <w:r>
-        <w:t xml:space="preserve"> that will communicate with your </w:t>
-      </w:r>
-      <w:proofErr w:type="spellStart"/>
-      <w:r>
-        <w:t>MarioLevelController</w:t>
-      </w:r>
-      <w:proofErr w:type="spellEnd"/>
-      <w:r>
-        <w:t>.</w:t>
+        <w:t xml:space="preserve">Create a class called </w:t>
+      </w:r>
+      <w:proofErr w:type="spellStart"/>
+      <w:r>
+        <w:t>MarioService</w:t>
+      </w:r>
+      <w:proofErr w:type="spellEnd"/>
+      <w:r>
+        <w:t xml:space="preserve"> and create an interface </w:t>
+      </w:r>
+      <w:proofErr w:type="spellStart"/>
+      <w:r>
+        <w:t>IMarioService</w:t>
+      </w:r>
+      <w:proofErr w:type="spellEnd"/>
+      <w:r>
+        <w:t xml:space="preserve"> that it implements.</w:t>
       </w:r>
     </w:p>
     <w:p>
@@ -455,8 +651,203 @@
           <w:numId w:val="2"/>
         </w:numPr>
       </w:pPr>
-      <w:r>
-        <w:t>Add an image of Mario on the left side of the screen.</w:t>
+      <w:proofErr w:type="spellStart"/>
+      <w:r>
+        <w:t>MarioService</w:t>
+      </w:r>
+      <w:proofErr w:type="spellEnd"/>
+      <w:r>
+        <w:t xml:space="preserve"> </w:t>
+      </w:r>
+      <w:r>
+        <w:t xml:space="preserve">(and </w:t>
+      </w:r>
+      <w:proofErr w:type="spellStart"/>
+      <w:r>
+        <w:t>IMarioService</w:t>
+      </w:r>
+      <w:proofErr w:type="spellEnd"/>
+      <w:r>
+        <w:t>) needs a single method that will make a request to an external server. This method takes one string parameter, called “move”, which is the value that was sent to your controller as a URL parameter.</w:t>
+      </w:r>
+    </w:p>
+    <w:p>
+      <w:pPr>
+        <w:pStyle w:val="ListParagraph"/>
+        <w:numPr>
+          <w:ilvl w:val="2"/>
+          <w:numId w:val="2"/>
+        </w:numPr>
+      </w:pPr>
+      <w:r>
+        <w:t xml:space="preserve">The URL to use for the request is </w:t>
+      </w:r>
+      <w:r>
+        <w:t>https://webprogrammingassignment7.azurewebsites.net/api/mario/{move}</w:t>
+      </w:r>
+      <w:r>
+        <w:t xml:space="preserve">. </w:t>
+      </w:r>
+    </w:p>
+    <w:p>
+      <w:pPr>
+        <w:pStyle w:val="ListParagraph"/>
+        <w:numPr>
+          <w:ilvl w:val="2"/>
+          <w:numId w:val="2"/>
+        </w:numPr>
+      </w:pPr>
+      <w:r>
+        <w:t xml:space="preserve">The request must be wrapped in a Retry Policy with a maximum of 10 retries. </w:t>
+      </w:r>
+    </w:p>
+    <w:p>
+      <w:pPr>
+        <w:pStyle w:val="ListParagraph"/>
+        <w:numPr>
+          <w:ilvl w:val="2"/>
+          <w:numId w:val="2"/>
+        </w:numPr>
+      </w:pPr>
+      <w:r>
+        <w:t>The external request has three possible responses:</w:t>
+      </w:r>
+    </w:p>
+    <w:p>
+      <w:pPr>
+        <w:pStyle w:val="ListParagraph"/>
+        <w:numPr>
+          <w:ilvl w:val="3"/>
+          <w:numId w:val="2"/>
+        </w:numPr>
+      </w:pPr>
+      <w:r>
+        <w:rPr>
+          <w:b/>
+        </w:rPr>
+        <w:t>200 – OK:</w:t>
+      </w:r>
+      <w:r>
+        <w:t xml:space="preserve"> A JSON document with Message and </w:t>
+      </w:r>
+      <w:proofErr w:type="spellStart"/>
+      <w:r>
+        <w:t>NextStep</w:t>
+      </w:r>
+      <w:proofErr w:type="spellEnd"/>
+      <w:r>
+        <w:t xml:space="preserve"> keys. Message is a friendly string of what happened to Mari</w:t>
+      </w:r>
+      <w:r>
+        <w:t>o</w:t>
+      </w:r>
+      <w:r>
+        <w:t xml:space="preserve">. </w:t>
+      </w:r>
+      <w:r>
+        <w:t>The method can return this string so that it can be sent as a JSON response</w:t>
+      </w:r>
+      <w:r>
+        <w:t xml:space="preserve">. </w:t>
+      </w:r>
+      <w:proofErr w:type="spellStart"/>
+      <w:r>
+        <w:t>NextStep</w:t>
+      </w:r>
+      <w:proofErr w:type="spellEnd"/>
+      <w:r>
+        <w:t xml:space="preserve"> is </w:t>
+      </w:r>
+      <w:r>
+        <w:t>only used if you are doing the Luigi’s mansion stretch level.</w:t>
+      </w:r>
+    </w:p>
+    <w:p>
+      <w:pPr>
+        <w:pStyle w:val="ListParagraph"/>
+        <w:numPr>
+          <w:ilvl w:val="3"/>
+          <w:numId w:val="2"/>
+        </w:numPr>
+      </w:pPr>
+      <w:r>
+        <w:rPr>
+          <w:b/>
+        </w:rPr>
+        <w:t>503 – Service Unavailable</w:t>
+      </w:r>
+      <w:r>
+        <w:rPr>
+          <w:b/>
+        </w:rPr>
+        <w:t>:</w:t>
+      </w:r>
+      <w:r>
+        <w:t xml:space="preserve"> The server can’t process the request because another request was processed too recently. This is a transient failure</w:t>
+      </w:r>
+      <w:r>
+        <w:t xml:space="preserve"> and should be retried.</w:t>
+      </w:r>
+    </w:p>
+    <w:p>
+      <w:pPr>
+        <w:pStyle w:val="ListParagraph"/>
+        <w:numPr>
+          <w:ilvl w:val="3"/>
+          <w:numId w:val="2"/>
+        </w:numPr>
+      </w:pPr>
+      <w:r>
+        <w:rPr>
+          <w:b/>
+        </w:rPr>
+        <w:t>500 – Internal Server Error</w:t>
+      </w:r>
+      <w:r>
+        <w:rPr>
+          <w:b/>
+        </w:rPr>
+        <w:t>:</w:t>
+      </w:r>
+      <w:r>
+        <w:t xml:space="preserve"> Mario died. Any request to the </w:t>
+      </w:r>
+      <w:r>
+        <w:t xml:space="preserve">external </w:t>
+      </w:r>
+      <w:r>
+        <w:t xml:space="preserve">server has a small chance for this response. This is NOT a transient failure. If this is encountered, your </w:t>
+      </w:r>
+      <w:proofErr w:type="spellStart"/>
+      <w:r>
+        <w:t>MarioLevelController</w:t>
+      </w:r>
+      <w:proofErr w:type="spellEnd"/>
+      <w:r>
+        <w:t xml:space="preserve"> should return </w:t>
+      </w:r>
+      <w:r>
+        <w:t xml:space="preserve">a </w:t>
+      </w:r>
+      <w:r>
+        <w:t>200</w:t>
+      </w:r>
+      <w:r>
+        <w:t>-OK status code</w:t>
+      </w:r>
+      <w:r>
+        <w:t>, but with a message indicating that Mario died</w:t>
+      </w:r>
+      <w:r>
+        <w:t xml:space="preserve"> so that your </w:t>
+      </w:r>
+      <w:proofErr w:type="spellStart"/>
+      <w:r>
+        <w:t>javascript</w:t>
+      </w:r>
+      <w:proofErr w:type="spellEnd"/>
+      <w:r>
+        <w:t xml:space="preserve"> code can stop the level from continuing.</w:t>
       </w:r>
     </w:p>
     <w:p>
@@ -468,19 +859,23 @@
         </w:numPr>
       </w:pPr>
       <w:r>
-        <w:t>Add a button to the HTML page that begins the level.</w:t>
-      </w:r>
-    </w:p>
-    <w:p>
-      <w:pPr>
-        <w:pStyle w:val="ListParagraph"/>
-        <w:numPr>
-          <w:ilvl w:val="2"/>
-          <w:numId w:val="2"/>
-        </w:numPr>
-      </w:pPr>
-      <w:r>
-        <w:t>The button should not be active while the level is in progress.</w:t>
+        <w:t xml:space="preserve">The </w:t>
+      </w:r>
+      <w:proofErr w:type="spellStart"/>
+      <w:r>
+        <w:t>IMarioService</w:t>
+      </w:r>
+      <w:proofErr w:type="spellEnd"/>
+      <w:r>
+        <w:t>/</w:t>
+      </w:r>
+      <w:proofErr w:type="spellStart"/>
+      <w:r>
+        <w:t>MarioService</w:t>
+      </w:r>
+      <w:proofErr w:type="spellEnd"/>
+      <w:r>
+        <w:t xml:space="preserve"> should not expose any fields or methods that would imply that it is making requests to a server to perform its work.</w:t>
       </w:r>
     </w:p>
     <w:p>
@@ -492,63 +887,74 @@
         </w:numPr>
       </w:pPr>
       <w:r>
-        <w:t>When the level begins, make a reques</w:t>
-      </w:r>
-      <w:r>
-        <w:t xml:space="preserve">t to your </w:t>
-      </w:r>
-      <w:proofErr w:type="spellStart"/>
-      <w:r>
-        <w:t>MarioLevelController</w:t>
-      </w:r>
-      <w:proofErr w:type="spellEnd"/>
-      <w:r>
-        <w:t xml:space="preserve"> with a random </w:t>
-      </w:r>
-      <w:r>
-        <w:t>value selected from the</w:t>
-      </w:r>
-      <w:r>
+        <w:t xml:space="preserve">Use dependency injection to give an instance of this </w:t>
+      </w:r>
+      <w:r>
+        <w:t>service</w:t>
+      </w:r>
+      <w:r>
+        <w:t xml:space="preserve"> to your </w:t>
+      </w:r>
+      <w:r>
+        <w:t>controller</w:t>
+      </w:r>
+      <w:r>
+        <w:t>.</w:t>
+      </w:r>
+      <w:r>
+        <w:t xml:space="preserve"> The controller should use the </w:t>
+      </w:r>
+      <w:proofErr w:type="spellStart"/>
+      <w:r>
+        <w:t>IMarioService</w:t>
+      </w:r>
+      <w:proofErr w:type="spellEnd"/>
+      <w:r>
+        <w:t xml:space="preserve"> interface, not the </w:t>
+      </w:r>
+      <w:proofErr w:type="spellStart"/>
+      <w:r>
+        <w:t>MarioService</w:t>
+      </w:r>
+      <w:proofErr w:type="spellEnd"/>
+      <w:r>
+        <w:t xml:space="preserve"> class directly.</w:t>
+      </w:r>
+    </w:p>
+    <w:p>
+      <w:pPr>
+        <w:pStyle w:val="ListParagraph"/>
+        <w:numPr>
+          <w:ilvl w:val="0"/>
+          <w:numId w:val="2"/>
+        </w:numPr>
+      </w:pPr>
+      <w:r>
+        <w:rPr>
+          <w:b/>
+        </w:rPr>
         <w:t xml:space="preserve"> </w:t>
       </w:r>
       <w:r>
-        <w:t>four actions.</w:t>
-      </w:r>
-      <w:r>
-        <w:t xml:space="preserve"> </w:t>
-      </w:r>
-      <w:r>
-        <w:t xml:space="preserve">On a successful response, move Mario along the screen based on the </w:t>
-      </w:r>
-      <w:r>
-        <w:t>action selected</w:t>
-      </w:r>
-      <w:r>
-        <w:t>.</w:t>
-      </w:r>
-    </w:p>
-    <w:p>
-      <w:pPr>
-        <w:pStyle w:val="ListParagraph"/>
-        <w:numPr>
-          <w:ilvl w:val="2"/>
-          <w:numId w:val="2"/>
-        </w:numPr>
-      </w:pPr>
-      <w:r>
-        <w:t>Response: Walk: 5%, Jump: 5%, Wait: 0%, Run: 10%</w:t>
-      </w:r>
-    </w:p>
-    <w:p>
-      <w:pPr>
-        <w:pStyle w:val="ListParagraph"/>
-        <w:numPr>
-          <w:ilvl w:val="2"/>
-          <w:numId w:val="2"/>
-        </w:numPr>
-      </w:pPr>
-      <w:r>
-        <w:t>Repeat the request until Mario dies or reaches the far right of the screen.</w:t>
+        <w:rPr>
+          <w:b/>
+        </w:rPr>
+        <w:t>(</w:t>
+      </w:r>
+      <w:r>
+        <w:rPr>
+          <w:b/>
+        </w:rPr>
+        <w:t>2</w:t>
+      </w:r>
+      <w:r>
+        <w:rPr>
+          <w:b/>
+        </w:rPr>
+        <w:t>0 Points)</w:t>
+      </w:r>
+      <w:r>
+        <w:t xml:space="preserve"> Code style, formatting, completeness, and quality.</w:t>
       </w:r>
     </w:p>
     <w:p>
@@ -560,57 +966,206 @@
         </w:numPr>
       </w:pPr>
       <w:r>
-        <w:t xml:space="preserve">Display the Message that comes from the </w:t>
+        <w:t xml:space="preserve">The </w:t>
+      </w:r>
+      <w:proofErr w:type="spellStart"/>
+      <w:r>
+        <w:t>javascript</w:t>
+      </w:r>
+      <w:proofErr w:type="spellEnd"/>
+      <w:r>
+        <w:t xml:space="preserve"> code should never be exposed to any errors from the external service, nor should it have any knowledge that the external service is being used by </w:t>
       </w:r>
       <w:proofErr w:type="spellStart"/>
       <w:r>
         <w:t>MarioLevelController</w:t>
       </w:r>
       <w:proofErr w:type="spellEnd"/>
-      <w:r>
-        <w:t xml:space="preserve"> response somewhere on the page.</w:t>
-      </w:r>
-    </w:p>
-    <w:p>
-      <w:pPr>
-        <w:pStyle w:val="ListParagraph"/>
-        <w:numPr>
-          <w:ilvl w:val="0"/>
-          <w:numId w:val="2"/>
-        </w:numPr>
-      </w:pPr>
-      <w:r>
-        <w:rPr>
-          <w:b/>
-        </w:rPr>
-        <w:t>(</w:t>
-      </w:r>
-      <w:r>
-        <w:rPr>
-          <w:b/>
-        </w:rPr>
-        <w:t>2</w:t>
-      </w:r>
-      <w:r>
-        <w:rPr>
-          <w:b/>
-        </w:rPr>
-        <w:t>0 Points)</w:t>
-      </w:r>
-      <w:r>
-        <w:t xml:space="preserve"> Code style, formatting, completeness, and quality.</w:t>
-      </w:r>
-    </w:p>
-    <w:p>
-      <w:pPr>
-        <w:pStyle w:val="ListParagraph"/>
-        <w:numPr>
-          <w:ilvl w:val="1"/>
-          <w:numId w:val="2"/>
-        </w:numPr>
-      </w:pPr>
-      <w:r>
-        <w:t xml:space="preserve">The </w:t>
+    </w:p>
+    <w:p>
+      <w:r>
+        <w:t>Stretch Levels</w:t>
+      </w:r>
+    </w:p>
+    <w:p>
+      <w:pPr>
+        <w:ind w:firstLine="720"/>
+      </w:pPr>
+      <w:r>
+        <w:t xml:space="preserve">If you already have a lot of experience </w:t>
+      </w:r>
+      <w:r>
+        <w:t>transient fault handling or just really want to rescue the princess</w:t>
+      </w:r>
+      <w:r>
+        <w:t xml:space="preserve">, try to complete these stretch levels for </w:t>
+      </w:r>
+      <w:r>
+        <w:t>a reputation bonus</w:t>
+      </w:r>
+      <w:r>
+        <w:t>. If you try for the stretch levels, make sure to type it in the comments on Moodle so I don’t miss it.</w:t>
+      </w:r>
+    </w:p>
+    <w:p>
+      <w:pPr>
+        <w:ind w:left="720"/>
+        <w:rPr>
+          <w:b/>
+        </w:rPr>
+      </w:pPr>
+      <w:r>
+        <w:rPr>
+          <w:b/>
+        </w:rPr>
+        <w:t>Toad House</w:t>
+      </w:r>
+      <w:r>
+        <w:rPr>
+          <w:b/>
+        </w:rPr>
+        <w:t xml:space="preserve"> Level</w:t>
+      </w:r>
+    </w:p>
+    <w:p>
+      <w:pPr>
+        <w:ind w:left="720"/>
+      </w:pPr>
+      <w:r>
+        <w:tab/>
+      </w:r>
+      <w:r>
+        <w:t xml:space="preserve">Use a </w:t>
+      </w:r>
+      <w:proofErr w:type="spellStart"/>
+      <w:r>
+        <w:t>RetryPolicy</w:t>
+      </w:r>
+      <w:proofErr w:type="spellEnd"/>
+      <w:r>
+        <w:t xml:space="preserve"> that has a minimum and maximum </w:t>
+      </w:r>
+      <w:proofErr w:type="spellStart"/>
+      <w:r>
+        <w:t>backoff</w:t>
+      </w:r>
+      <w:proofErr w:type="spellEnd"/>
+      <w:r>
+        <w:t xml:space="preserve"> with a delta time increase for each retry.</w:t>
+      </w:r>
+    </w:p>
+    <w:p>
+      <w:pPr>
+        <w:ind w:left="720"/>
+        <w:rPr>
+          <w:b/>
+        </w:rPr>
+      </w:pPr>
+    </w:p>
+    <w:p>
+      <w:pPr>
+        <w:ind w:left="720"/>
+        <w:rPr>
+          <w:b/>
+        </w:rPr>
+      </w:pPr>
+      <w:r>
+        <w:rPr>
+          <w:b/>
+        </w:rPr>
+        <w:lastRenderedPageBreak/>
+        <w:t>Luigi’s Mansion</w:t>
+      </w:r>
+      <w:r>
+        <w:rPr>
+          <w:b/>
+        </w:rPr>
+        <w:t xml:space="preserve"> Level</w:t>
+      </w:r>
+    </w:p>
+    <w:p>
+      <w:pPr>
+        <w:ind w:left="720"/>
+      </w:pPr>
+      <w:r>
+        <w:tab/>
+      </w:r>
+      <w:r>
+        <w:t xml:space="preserve">The external service returns a </w:t>
+      </w:r>
+      <w:proofErr w:type="spellStart"/>
+      <w:r>
+        <w:t>NextStep</w:t>
+      </w:r>
+      <w:proofErr w:type="spellEnd"/>
+      <w:r>
+        <w:t xml:space="preserve"> in addition to a message. Modify your </w:t>
+      </w:r>
+      <w:proofErr w:type="spellStart"/>
+      <w:r>
+        <w:t>MarioService</w:t>
+      </w:r>
+      <w:proofErr w:type="spellEnd"/>
+      <w:r>
+        <w:t xml:space="preserve"> and </w:t>
+      </w:r>
+      <w:proofErr w:type="spellStart"/>
+      <w:r>
+        <w:t>MarioLevelController</w:t>
+      </w:r>
+      <w:proofErr w:type="spellEnd"/>
+      <w:r>
+        <w:t xml:space="preserve"> to pass </w:t>
+      </w:r>
+      <w:proofErr w:type="spellStart"/>
+      <w:r>
+        <w:t>NextStep</w:t>
+      </w:r>
+      <w:proofErr w:type="spellEnd"/>
+      <w:r>
+        <w:t xml:space="preserve"> </w:t>
+      </w:r>
+      <w:r>
+        <w:t>as part of your JSON response</w:t>
+      </w:r>
+      <w:r>
+        <w:t xml:space="preserve">. Then instead of randomly choosing the next action Mario will take, use the value from </w:t>
+      </w:r>
+      <w:proofErr w:type="spellStart"/>
+      <w:r>
+        <w:t>NextStep</w:t>
+      </w:r>
+      <w:proofErr w:type="spellEnd"/>
+      <w:r>
+        <w:t>.</w:t>
+      </w:r>
+    </w:p>
+    <w:p>
+      <w:pPr>
+        <w:ind w:left="720"/>
+      </w:pPr>
+      <w:r>
+        <w:rPr>
+          <w:b/>
+        </w:rPr>
+        <w:t>Bowser’s Castle</w:t>
+      </w:r>
+      <w:r>
+        <w:rPr>
+          <w:b/>
+        </w:rPr>
+        <w:t xml:space="preserve"> Level</w:t>
+      </w:r>
+    </w:p>
+    <w:p>
+      <w:pPr>
+        <w:ind w:left="720"/>
+      </w:pPr>
+      <w:r>
+        <w:tab/>
+      </w:r>
+      <w:r>
+        <w:t xml:space="preserve">Use CSS (and the </w:t>
       </w:r>
       <w:proofErr w:type="spellStart"/>
       <w:r>
@@ -618,379 +1173,26 @@
       </w:r>
       <w:proofErr w:type="spellEnd"/>
       <w:r>
-        <w:t xml:space="preserve"> code should never be exposed to any errors from the external service, nor should it have any knowledge that the external service is being used by </w:t>
-      </w:r>
-      <w:proofErr w:type="spellStart"/>
-      <w:r>
-        <w:t>MarioLevelController</w:t>
-      </w:r>
-      <w:proofErr w:type="spellEnd"/>
-    </w:p>
-    <w:p>
-      <w:r>
-        <w:lastRenderedPageBreak/>
-        <w:t xml:space="preserve">The external endpoint URL is of the form </w:t>
-      </w:r>
-      <w:r>
-        <w:t>https://webprogrammingassignment7.azurewebsites.net</w:t>
-      </w:r>
-      <w:r>
-        <w:t>/</w:t>
-      </w:r>
-      <w:r>
-        <w:t>api/</w:t>
-      </w:r>
-      <w:r>
-        <w:t>mario/</w:t>
-      </w:r>
-      <w:r>
-        <w:t>{move} where {move} is one of the four</w:t>
-      </w:r>
-      <w:r>
-        <w:t xml:space="preserve"> valid</w:t>
-      </w:r>
-      <w:r>
-        <w:t xml:space="preserve"> action</w:t>
-      </w:r>
-      <w:r>
-        <w:t>s</w:t>
-      </w:r>
-      <w:r>
-        <w:t>, “walk”, “jump”, “wait”, or “run”. The endpoint has three possible responses.</w:t>
-      </w:r>
-    </w:p>
-    <w:p>
-      <w:pPr>
-        <w:pStyle w:val="ListParagraph"/>
-        <w:numPr>
-          <w:ilvl w:val="0"/>
-          <w:numId w:val="4"/>
-        </w:numPr>
-      </w:pPr>
-      <w:r>
-        <w:rPr>
-          <w:b/>
-        </w:rPr>
-        <w:t>200 – OK:</w:t>
-      </w:r>
-      <w:r>
-        <w:t xml:space="preserve"> A JSON document with Message and </w:t>
-      </w:r>
-      <w:proofErr w:type="spellStart"/>
-      <w:r>
-        <w:t>NextStep</w:t>
-      </w:r>
-      <w:proofErr w:type="spellEnd"/>
-      <w:r>
-        <w:t xml:space="preserve"> keys. Message is a friendly st</w:t>
-      </w:r>
-      <w:r>
-        <w:t xml:space="preserve">ring of what happened to Mario that can be directly returned by the </w:t>
-      </w:r>
-      <w:proofErr w:type="spellStart"/>
-      <w:r>
-        <w:t>MarioLevelController</w:t>
-      </w:r>
-      <w:proofErr w:type="spellEnd"/>
-      <w:r>
-        <w:t xml:space="preserve">. </w:t>
-      </w:r>
-      <w:proofErr w:type="spellStart"/>
-      <w:r>
-        <w:t>NextStep</w:t>
-      </w:r>
-      <w:proofErr w:type="spellEnd"/>
-      <w:r>
-        <w:t xml:space="preserve"> is used in the silver stretch level to indicate the next action Mario should take.</w:t>
-      </w:r>
-    </w:p>
-    <w:p>
-      <w:pPr>
-        <w:pStyle w:val="ListParagraph"/>
-        <w:numPr>
-          <w:ilvl w:val="0"/>
-          <w:numId w:val="4"/>
-        </w:numPr>
-      </w:pPr>
-      <w:r>
-        <w:rPr>
-          <w:b/>
-        </w:rPr>
-        <w:t>503 – Service Unavailable</w:t>
-      </w:r>
-      <w:r>
-        <w:rPr>
-          <w:b/>
-        </w:rPr>
-        <w:t>:</w:t>
-      </w:r>
-      <w:r>
         <w:t xml:space="preserve"> </w:t>
       </w:r>
-      <w:r>
-        <w:t xml:space="preserve">The server </w:t>
-      </w:r>
-      <w:r>
-        <w:t>can’t process the request</w:t>
-      </w:r>
-      <w:r>
-        <w:t xml:space="preserve"> because another request was processed too recently.</w:t>
-      </w:r>
-      <w:r>
-        <w:t xml:space="preserve"> This is a transient failure.</w:t>
-      </w:r>
-    </w:p>
-    <w:p>
-      <w:pPr>
-        <w:pStyle w:val="ListParagraph"/>
-        <w:numPr>
-          <w:ilvl w:val="0"/>
-          <w:numId w:val="4"/>
-        </w:numPr>
-      </w:pPr>
-      <w:r>
-        <w:rPr>
-          <w:b/>
-        </w:rPr>
-        <w:t>500 – Internal Server Error</w:t>
-      </w:r>
-      <w:r>
-        <w:rPr>
-          <w:b/>
-        </w:rPr>
-        <w:t>:</w:t>
-      </w:r>
-      <w:r>
-        <w:t xml:space="preserve"> </w:t>
-      </w:r>
-      <w:r>
-        <w:t>Mario died. Any request to the server has a small chance for this response</w:t>
-      </w:r>
-      <w:r>
-        <w:t xml:space="preserve">. This is NOT a transient failure. </w:t>
-      </w:r>
-      <w:r>
-        <w:t>If this is encountered,</w:t>
-      </w:r>
-      <w:r>
-        <w:t xml:space="preserve"> </w:t>
-      </w:r>
-      <w:r>
-        <w:t xml:space="preserve">your </w:t>
-      </w:r>
-      <w:proofErr w:type="spellStart"/>
-      <w:r>
-        <w:t>MarioLevelController</w:t>
-      </w:r>
-      <w:proofErr w:type="spellEnd"/>
-      <w:r>
-        <w:t xml:space="preserve"> should return 200, but with a message indicating that Mario died.</w:t>
-      </w:r>
-    </w:p>
-    <w:p>
-      <w:r>
-        <w:t>Stretch Levels</w:t>
-      </w:r>
-    </w:p>
-    <w:p>
-      <w:pPr>
-        <w:ind w:firstLine="720"/>
-      </w:pPr>
-      <w:r>
-        <w:t xml:space="preserve">If you already have a lot of experience </w:t>
-      </w:r>
-      <w:r>
-        <w:t>transient fault handling or just really want to rescue the princess</w:t>
-      </w:r>
-      <w:r>
-        <w:t xml:space="preserve">, try to complete these stretch levels for </w:t>
-      </w:r>
-      <w:r>
-        <w:t>a reputation bonus</w:t>
-      </w:r>
-      <w:r>
-        <w:t>. If you try for the stretch levels, make sure to type it in the comments on Moodle so I don’t miss it.</w:t>
-      </w:r>
-    </w:p>
-    <w:p>
-      <w:pPr>
-        <w:ind w:left="720"/>
-        <w:rPr>
-          <w:b/>
-        </w:rPr>
-      </w:pPr>
-      <w:r>
-        <w:rPr>
-          <w:b/>
-        </w:rPr>
-        <w:t>Peaches’ Castle Level</w:t>
-      </w:r>
-    </w:p>
-    <w:p>
-      <w:pPr>
-        <w:ind w:left="720" w:firstLine="720"/>
-      </w:pPr>
-      <w:r>
-        <w:t>Add some CSS to your page to make it look nicer. Background colors, font colors, or anything that looks good.</w:t>
-      </w:r>
-    </w:p>
-    <w:p>
-      <w:pPr>
-        <w:ind w:left="720"/>
-        <w:rPr>
-          <w:b/>
-        </w:rPr>
-      </w:pPr>
-      <w:r>
-        <w:rPr>
-          <w:b/>
-        </w:rPr>
-        <w:t>Toad House</w:t>
-      </w:r>
-      <w:r>
-        <w:rPr>
-          <w:b/>
-        </w:rPr>
-        <w:t xml:space="preserve"> Level</w:t>
-      </w:r>
-    </w:p>
-    <w:p>
-      <w:pPr>
-        <w:ind w:left="720"/>
-      </w:pPr>
-      <w:r>
-        <w:tab/>
-      </w:r>
-      <w:r>
-        <w:t xml:space="preserve">Use a </w:t>
-      </w:r>
-      <w:proofErr w:type="spellStart"/>
-      <w:r>
-        <w:t>RetryPolicy</w:t>
-      </w:r>
-      <w:proofErr w:type="spellEnd"/>
-      <w:r>
-        <w:t xml:space="preserve"> that has a minimum and maximum </w:t>
-      </w:r>
-      <w:proofErr w:type="spellStart"/>
-      <w:r>
-        <w:t>backoff</w:t>
-      </w:r>
-      <w:proofErr w:type="spellEnd"/>
-      <w:r>
-        <w:t xml:space="preserve"> with a delta time increase for each retry.</w:t>
-      </w:r>
-    </w:p>
-    <w:p>
-      <w:pPr>
-        <w:ind w:left="720"/>
-        <w:rPr>
-          <w:b/>
-        </w:rPr>
-      </w:pPr>
-      <w:r>
-        <w:rPr>
-          <w:b/>
-        </w:rPr>
-        <w:t>Luigi’s Mansion</w:t>
-      </w:r>
-      <w:r>
-        <w:rPr>
-          <w:b/>
-        </w:rPr>
-        <w:t xml:space="preserve"> Level</w:t>
-      </w:r>
-    </w:p>
-    <w:p>
-      <w:pPr>
-        <w:ind w:left="720"/>
-      </w:pPr>
-      <w:r>
-        <w:tab/>
-      </w:r>
-      <w:r>
-        <w:t xml:space="preserve">The external service returns a </w:t>
-      </w:r>
-      <w:proofErr w:type="spellStart"/>
-      <w:r>
-        <w:t>NextStep</w:t>
-      </w:r>
-      <w:proofErr w:type="spellEnd"/>
-      <w:r>
-        <w:t xml:space="preserve"> in addition to a message. Modify your </w:t>
-      </w:r>
-      <w:proofErr w:type="spellStart"/>
-      <w:r>
-        <w:t>MarioLevelController</w:t>
-      </w:r>
-      <w:proofErr w:type="spellEnd"/>
-      <w:r>
-        <w:t xml:space="preserve"> to pass along </w:t>
-      </w:r>
-      <w:proofErr w:type="spellStart"/>
-      <w:r>
-        <w:t>NextStep</w:t>
-      </w:r>
-      <w:proofErr w:type="spellEnd"/>
-      <w:r>
-        <w:t xml:space="preserve"> to your html page. Then instead of randomly choosing the next action Mario will take, use the value from </w:t>
-      </w:r>
-      <w:proofErr w:type="spellStart"/>
-      <w:r>
-        <w:t>NextStep</w:t>
-      </w:r>
-      <w:proofErr w:type="spellEnd"/>
-      <w:r>
-        <w:t>.</w:t>
-      </w:r>
-    </w:p>
-    <w:p>
-      <w:pPr>
-        <w:ind w:left="720"/>
-      </w:pPr>
-      <w:r>
-        <w:rPr>
-          <w:b/>
-        </w:rPr>
-        <w:t>Bowser’s Castle</w:t>
-      </w:r>
-      <w:r>
-        <w:rPr>
-          <w:b/>
-        </w:rPr>
-        <w:t xml:space="preserve"> Level</w:t>
-      </w:r>
-    </w:p>
-    <w:p>
-      <w:pPr>
-        <w:ind w:left="720"/>
-      </w:pPr>
-      <w:r>
-        <w:tab/>
-      </w:r>
-      <w:proofErr w:type="spellStart"/>
-      <w:r>
-        <w:t>MarioLevelController</w:t>
-      </w:r>
-      <w:proofErr w:type="spellEnd"/>
-      <w:r>
-        <w:t xml:space="preserve"> is an external service to your </w:t>
-      </w:r>
-      <w:proofErr w:type="spellStart"/>
-      <w:r>
-        <w:t>javascript</w:t>
-      </w:r>
-      <w:proofErr w:type="spellEnd"/>
-      <w:r>
-        <w:t xml:space="preserve"> code. Because of that, it really should have transient fault handling also. Design and implement transient fault handling in your </w:t>
-      </w:r>
-      <w:proofErr w:type="spellStart"/>
-      <w:r>
-        <w:t>javascript</w:t>
-      </w:r>
-      <w:proofErr w:type="spellEnd"/>
-      <w:r>
-        <w:t xml:space="preserve"> code that retries failed requests at least five times before it gives up.</w:t>
+      <w:proofErr w:type="spellStart"/>
+      <w:r>
+        <w:t>toggleClass</w:t>
+      </w:r>
+      <w:proofErr w:type="spellEnd"/>
+      <w:r>
+        <w:t xml:space="preserve"> method) to make Mario jump whenever that action is selected. Hint: Use </w:t>
+      </w:r>
+      <w:proofErr w:type="spellStart"/>
+      <w:r>
+        <w:t>setTimeout</w:t>
+      </w:r>
+      <w:proofErr w:type="spellEnd"/>
+      <w:r>
+        <w:t xml:space="preserve"> to toggle the class back off again to end the jump after </w:t>
+      </w:r>
+      <w:r>
+        <w:t>a short duration.</w:t>
       </w:r>
     </w:p>
     <w:p>
@@ -1071,11 +1273,7 @@
         </w:numPr>
       </w:pPr>
       <w:r>
-        <w:t xml:space="preserve">Controller entity classes must not be used directly to store data on the server; translate them into a model (data storage) class before saving the data. Conversely, controllers must not send </w:t>
-      </w:r>
-      <w:r>
-        <w:lastRenderedPageBreak/>
-        <w:t>any model classes to the user; translate them into controller entity classes before sending the response.</w:t>
+        <w:t>Controller entity classes must not be used directly to store data on the server; translate them into a model (data storage) class before saving the data. Conversely, controllers must not send any model classes to the user; translate them into controller entity classes before sending the response.</w:t>
       </w:r>
     </w:p>
     <w:p>
@@ -1650,7 +1848,7 @@
         <w:ind w:left="2160" w:hanging="180"/>
       </w:pPr>
     </w:lvl>
-    <w:lvl w:ilvl="3" w:tplc="0409000F" w:tentative="1">
+    <w:lvl w:ilvl="3" w:tplc="0409000F">
       <w:start w:val="1"/>
       <w:numFmt w:val="decimal"/>
       <w:lvlText w:val="%4."/>
@@ -2244,6 +2442,18 @@
     <w:uiPriority w:val="99"/>
     <w:rsid w:val="00971264"/>
   </w:style>
+  <w:style w:type="character" w:styleId="UnresolvedMention">
+    <w:name w:val="Unresolved Mention"/>
+    <w:basedOn w:val="DefaultParagraphFont"/>
+    <w:uiPriority w:val="99"/>
+    <w:semiHidden/>
+    <w:unhideWhenUsed/>
+    <w:rsid w:val="006E7A7F"/>
+    <w:rPr>
+      <w:color w:val="605E5C"/>
+      <w:shd w:val="clear" w:color="auto" w:fill="E1DFDD"/>
+    </w:rPr>
+  </w:style>
 </w:styles>
 </file>
 

</xml_diff>

<commit_message>
More updates to assignment 7
</commit_message>
<xml_diff>
--- a/Assignments/Assignment07_TFHasyncawait/Assignment07_TFHasyncawait.docx
+++ b/Assignments/Assignment07_TFHasyncawait/Assignment07_TFHasyncawait.docx
@@ -57,51 +57,873 @@
       <w:r>
         <w:t>8</w:t>
       </w:r>
+      <w:r>
+        <w:br/>
+      </w:r>
+      <w:r>
+        <w:t>Turn in all files using Moodle</w:t>
+      </w:r>
+    </w:p>
+    <w:p>
+      <w:pPr>
+        <w:ind w:firstLine="720"/>
+      </w:pPr>
+      <w:r>
+        <w:t xml:space="preserve">Grab a star and run like crazy. Assignment seven is full of </w:t>
+      </w:r>
+      <w:proofErr w:type="spellStart"/>
+      <w:r>
+        <w:t>koopas</w:t>
+      </w:r>
+      <w:proofErr w:type="spellEnd"/>
+      <w:r>
+        <w:t xml:space="preserve">, </w:t>
+      </w:r>
+      <w:proofErr w:type="spellStart"/>
+      <w:r>
+        <w:t>goombas</w:t>
+      </w:r>
+      <w:proofErr w:type="spellEnd"/>
+      <w:r>
+        <w:t xml:space="preserve">, and </w:t>
+      </w:r>
+      <w:proofErr w:type="spellStart"/>
+      <w:r>
+        <w:t>pirana</w:t>
+      </w:r>
+      <w:proofErr w:type="spellEnd"/>
+      <w:r>
+        <w:t xml:space="preserve"> plants. In this assignment you’ll be creating a controller that is dependent on another service. There is a problem though. This service doesn’t allow more than </w:t>
+      </w:r>
+      <w:r>
+        <w:t xml:space="preserve">about </w:t>
+      </w:r>
+      <w:r>
+        <w:t>one request per second. That is certainly going to be annoying.</w:t>
+      </w:r>
+    </w:p>
+    <w:p>
+      <w:pPr>
+        <w:pStyle w:val="ListParagraph"/>
+        <w:numPr>
+          <w:ilvl w:val="0"/>
+          <w:numId w:val="2"/>
+        </w:numPr>
+      </w:pPr>
+      <w:r>
+        <w:rPr>
+          <w:b/>
+        </w:rPr>
+        <w:t>(</w:t>
+      </w:r>
+      <w:r>
+        <w:rPr>
+          <w:b/>
+        </w:rPr>
+        <w:t>4</w:t>
+      </w:r>
+      <w:r>
+        <w:rPr>
+          <w:b/>
+        </w:rPr>
+        <w:t xml:space="preserve">0 Points) Html and </w:t>
+      </w:r>
+      <w:proofErr w:type="spellStart"/>
+      <w:r>
+        <w:rPr>
+          <w:b/>
+        </w:rPr>
+        <w:t>Javascript</w:t>
+      </w:r>
+      <w:proofErr w:type="spellEnd"/>
+    </w:p>
+    <w:p>
+      <w:pPr>
+        <w:pStyle w:val="ListParagraph"/>
+        <w:numPr>
+          <w:ilvl w:val="1"/>
+          <w:numId w:val="2"/>
+        </w:numPr>
+      </w:pPr>
+      <w:r>
+        <w:t xml:space="preserve">Create an html page with </w:t>
+      </w:r>
+      <w:proofErr w:type="spellStart"/>
+      <w:r>
+        <w:t>javascript</w:t>
+      </w:r>
+      <w:proofErr w:type="spellEnd"/>
+      <w:r>
+        <w:t xml:space="preserve"> that looks like a level from a Mario game. Some ideas of things you can add are a background with sky</w:t>
+      </w:r>
+      <w:r>
+        <w:t xml:space="preserve"> and </w:t>
+      </w:r>
+      <w:r>
+        <w:t xml:space="preserve">ground, a flag pole, </w:t>
+      </w:r>
+      <w:r>
+        <w:t>clouds, blocks, and anything else that looks great. The main thing to make sure you have is an image of Mario on the left side of the screen.</w:t>
+      </w:r>
+    </w:p>
+    <w:p>
+      <w:pPr>
+        <w:pStyle w:val="ListParagraph"/>
+        <w:numPr>
+          <w:ilvl w:val="1"/>
+          <w:numId w:val="2"/>
+        </w:numPr>
+      </w:pPr>
+      <w:r>
+        <w:t>Add a button to the HTML page that begins the level.</w:t>
+      </w:r>
+    </w:p>
+    <w:p>
+      <w:pPr>
+        <w:pStyle w:val="ListParagraph"/>
+        <w:numPr>
+          <w:ilvl w:val="1"/>
+          <w:numId w:val="2"/>
+        </w:numPr>
+      </w:pPr>
+      <w:r>
+        <w:t xml:space="preserve">When the level begins, </w:t>
+      </w:r>
+      <w:r>
+        <w:t>start</w:t>
+      </w:r>
+      <w:r>
+        <w:t xml:space="preserve"> </w:t>
+      </w:r>
+      <w:r>
+        <w:t>by making a</w:t>
+      </w:r>
+      <w:r>
+        <w:t xml:space="preserve"> request to your </w:t>
+      </w:r>
+      <w:proofErr w:type="spellStart"/>
+      <w:r>
+        <w:t>MarioLevelController</w:t>
+      </w:r>
+      <w:proofErr w:type="spellEnd"/>
+      <w:r>
+        <w:t xml:space="preserve"> with a random value selected from the four actions.</w:t>
+      </w:r>
+      <w:r>
+        <w:t xml:space="preserve"> (walk, jump, wait</w:t>
+      </w:r>
+      <w:r>
+        <w:t>,</w:t>
+      </w:r>
+      <w:r>
+        <w:t xml:space="preserve"> or run)</w:t>
+      </w:r>
+      <w:r>
+        <w:t xml:space="preserve"> </w:t>
+      </w:r>
+      <w:r>
+        <w:t xml:space="preserve">If the server returns a successful response, then move Mario </w:t>
+      </w:r>
+      <w:r>
+        <w:t>towards the right side</w:t>
+      </w:r>
+      <w:r>
+        <w:t xml:space="preserve"> based on the action that was selected</w:t>
+      </w:r>
+      <w:r>
+        <w:t>.</w:t>
+      </w:r>
+    </w:p>
+    <w:p>
+      <w:pPr>
+        <w:pStyle w:val="ListParagraph"/>
+        <w:numPr>
+          <w:ilvl w:val="2"/>
+          <w:numId w:val="2"/>
+        </w:numPr>
+      </w:pPr>
+      <w:r>
+        <w:t xml:space="preserve">The amount to move Mario for each action type is </w:t>
+      </w:r>
+      <w:r>
+        <w:t>Walk: 5%, Jump: 5%, Wait: 0%, Run: 10%</w:t>
+      </w:r>
+      <w:r>
+        <w:t xml:space="preserve">, where these are percentages of the screen. </w:t>
+      </w:r>
+      <w:r>
+        <w:t xml:space="preserve">You don’t need to make Mario jump (but there is a stretch level for it!) </w:t>
+      </w:r>
+      <w:r>
+        <w:t xml:space="preserve">Hint: If you put the Mario image inside of a div tag, then you can use </w:t>
+      </w:r>
+      <w:proofErr w:type="spellStart"/>
+      <w:r>
+        <w:t>javascript</w:t>
+      </w:r>
+      <w:proofErr w:type="spellEnd"/>
+      <w:r>
+        <w:t xml:space="preserve"> to change the “left” CSS attribute of that div tag to move it</w:t>
+      </w:r>
+      <w:r>
+        <w:t xml:space="preserve">. </w:t>
+      </w:r>
+      <w:proofErr w:type="spellStart"/>
+      <w:r>
+        <w:t>Div</w:t>
+      </w:r>
+      <w:proofErr w:type="spellEnd"/>
+      <w:r>
+        <w:t xml:space="preserve"> tags can only be moved with the “left” attribute if you set the “position” attribute also.</w:t>
+      </w:r>
+    </w:p>
+    <w:p>
+      <w:pPr>
+        <w:pStyle w:val="ListParagraph"/>
+        <w:numPr>
+          <w:ilvl w:val="2"/>
+          <w:numId w:val="2"/>
+        </w:numPr>
+      </w:pPr>
+      <w:r>
+        <w:t>After the request is successful, then make another request with another random action (walk, jump, wait</w:t>
+      </w:r>
+      <w:r>
+        <w:t>,</w:t>
+      </w:r>
+      <w:r>
+        <w:t xml:space="preserve"> or run). Keep on making these requests until Mario reaches the </w:t>
+      </w:r>
+      <w:proofErr w:type="gramStart"/>
+      <w:r>
+        <w:t>right hand</w:t>
+      </w:r>
+      <w:proofErr w:type="gramEnd"/>
+      <w:r>
+        <w:t xml:space="preserve"> side of the screen or the server returns that Mario has died.</w:t>
+      </w:r>
+    </w:p>
+    <w:p>
+      <w:pPr>
+        <w:pStyle w:val="ListParagraph"/>
+        <w:numPr>
+          <w:ilvl w:val="2"/>
+          <w:numId w:val="2"/>
+        </w:numPr>
+      </w:pPr>
+      <w:r>
+        <w:t>Each time you make a request to the server, also display the message that comes back in the response.</w:t>
+      </w:r>
+    </w:p>
+    <w:p>
+      <w:pPr>
+        <w:pStyle w:val="ListParagraph"/>
+        <w:numPr>
+          <w:ilvl w:val="2"/>
+          <w:numId w:val="2"/>
+        </w:numPr>
+      </w:pPr>
+      <w:r>
+        <w:t>The button should not be active while the level is in progress.</w:t>
+      </w:r>
+    </w:p>
+    <w:p>
+      <w:pPr>
+        <w:pStyle w:val="ListParagraph"/>
+        <w:numPr>
+          <w:ilvl w:val="2"/>
+          <w:numId w:val="2"/>
+        </w:numPr>
+      </w:pPr>
+      <w:r>
+        <w:t>Hint: The URL that you will use to make requests to your server will look like /</w:t>
+      </w:r>
+      <w:proofErr w:type="spellStart"/>
+      <w:r>
+        <w:t>api</w:t>
+      </w:r>
+      <w:proofErr w:type="spellEnd"/>
+      <w:r>
+        <w:t>/</w:t>
+      </w:r>
+      <w:proofErr w:type="spellStart"/>
+      <w:r>
+        <w:t>mariolevel</w:t>
+      </w:r>
+      <w:proofErr w:type="spellEnd"/>
+      <w:r>
+        <w:t>/{move}</w:t>
+      </w:r>
+      <w:r>
+        <w:t xml:space="preserve">, where {move} is the random action that your </w:t>
+      </w:r>
+      <w:proofErr w:type="spellStart"/>
+      <w:r>
+        <w:t>javascript</w:t>
+      </w:r>
+      <w:proofErr w:type="spellEnd"/>
+      <w:r>
+        <w:t xml:space="preserve"> selects.</w:t>
+      </w:r>
+    </w:p>
+    <w:p>
+      <w:pPr>
+        <w:pStyle w:val="ListParagraph"/>
+        <w:numPr>
+          <w:ilvl w:val="2"/>
+          <w:numId w:val="2"/>
+        </w:numPr>
+      </w:pPr>
+      <w:r>
+        <w:t xml:space="preserve">Hint: Your </w:t>
+      </w:r>
+      <w:proofErr w:type="spellStart"/>
+      <w:r>
+        <w:t>javascript</w:t>
+      </w:r>
+      <w:proofErr w:type="spellEnd"/>
+      <w:r>
+        <w:t xml:space="preserve"> code will not be making any requests to the external server. It will only be communicating with the server you create, so the URL it will be using will have “https://localhost” at the beginning.</w:t>
+      </w:r>
+    </w:p>
+    <w:p>
+      <w:pPr>
+        <w:pStyle w:val="ListParagraph"/>
+        <w:numPr>
+          <w:ilvl w:val="0"/>
+          <w:numId w:val="2"/>
+        </w:numPr>
+      </w:pPr>
+      <w:r>
+        <w:rPr>
+          <w:b/>
+        </w:rPr>
+        <w:t xml:space="preserve"> </w:t>
+      </w:r>
+      <w:r>
+        <w:rPr>
+          <w:b/>
+        </w:rPr>
+        <w:t>(</w:t>
+      </w:r>
+      <w:r>
+        <w:rPr>
+          <w:b/>
+        </w:rPr>
+        <w:t>2</w:t>
+      </w:r>
+      <w:r>
+        <w:rPr>
+          <w:b/>
+        </w:rPr>
+        <w:t>0 Points)</w:t>
+      </w:r>
+      <w:r>
+        <w:t xml:space="preserve"> </w:t>
+      </w:r>
+      <w:proofErr w:type="spellStart"/>
+      <w:r>
+        <w:rPr>
+          <w:b/>
+        </w:rPr>
+        <w:t>MarioLevelController</w:t>
+      </w:r>
+      <w:proofErr w:type="spellEnd"/>
+    </w:p>
+    <w:p>
+      <w:pPr>
+        <w:pStyle w:val="ListParagraph"/>
+        <w:numPr>
+          <w:ilvl w:val="1"/>
+          <w:numId w:val="2"/>
+        </w:numPr>
+      </w:pPr>
+      <w:r>
+        <w:t xml:space="preserve">Create a </w:t>
+      </w:r>
+      <w:r>
+        <w:t>controller</w:t>
+      </w:r>
+      <w:r>
+        <w:t xml:space="preserve"> </w:t>
+      </w:r>
+      <w:r>
+        <w:t>with</w:t>
+      </w:r>
+      <w:r>
+        <w:t xml:space="preserve"> a single </w:t>
+      </w:r>
+      <w:r>
+        <w:t>method</w:t>
+      </w:r>
+      <w:r>
+        <w:t xml:space="preserve"> which</w:t>
+      </w:r>
+      <w:r>
+        <w:t xml:space="preserve"> will accept GET requests and one </w:t>
+      </w:r>
+      <w:r>
+        <w:t>string URL parameter.</w:t>
+      </w:r>
+      <w:r>
+        <w:t xml:space="preserve"> </w:t>
+      </w:r>
+      <w:r>
+        <w:t xml:space="preserve">Hint: You can use </w:t>
+      </w:r>
+      <w:proofErr w:type="spellStart"/>
+      <w:r>
+        <w:t>HttpGet</w:t>
+      </w:r>
+      <w:proofErr w:type="spellEnd"/>
+      <w:r>
+        <w:t xml:space="preserve">[“{move}”] and a string parameter “move” in your method to get the value that your </w:t>
+      </w:r>
+      <w:proofErr w:type="spellStart"/>
+      <w:r>
+        <w:t>javascript</w:t>
+      </w:r>
+      <w:proofErr w:type="spellEnd"/>
+      <w:r>
+        <w:t xml:space="preserve"> is sending.</w:t>
+      </w:r>
+    </w:p>
+    <w:p>
+      <w:pPr>
+        <w:pStyle w:val="ListParagraph"/>
+        <w:numPr>
+          <w:ilvl w:val="1"/>
+          <w:numId w:val="2"/>
+        </w:numPr>
+      </w:pPr>
+      <w:r>
+        <w:t>Validate that the</w:t>
+      </w:r>
+      <w:r>
+        <w:t xml:space="preserve"> URL parameter sent to </w:t>
+      </w:r>
+      <w:proofErr w:type="spellStart"/>
+      <w:r>
+        <w:t>MarioLevelController</w:t>
+      </w:r>
+      <w:proofErr w:type="spellEnd"/>
+      <w:r>
+        <w:t xml:space="preserve"> </w:t>
+      </w:r>
+      <w:r>
+        <w:t xml:space="preserve">is </w:t>
+      </w:r>
+      <w:r>
+        <w:t>one of the four valid actions, “walk”, “jump”, “wait”, or “run.”</w:t>
+      </w:r>
+    </w:p>
+    <w:p>
+      <w:pPr>
+        <w:pStyle w:val="ListParagraph"/>
+        <w:numPr>
+          <w:ilvl w:val="1"/>
+          <w:numId w:val="2"/>
+        </w:numPr>
+      </w:pPr>
+      <w:proofErr w:type="spellStart"/>
+      <w:r>
+        <w:lastRenderedPageBreak/>
+        <w:t>MarioLevelController</w:t>
+      </w:r>
+      <w:proofErr w:type="spellEnd"/>
+      <w:r>
+        <w:t xml:space="preserve"> </w:t>
+      </w:r>
+      <w:r>
+        <w:t xml:space="preserve">needs to return a </w:t>
+      </w:r>
+      <w:proofErr w:type="spellStart"/>
+      <w:r>
+        <w:t>MoveEntity</w:t>
+      </w:r>
+      <w:proofErr w:type="spellEnd"/>
+      <w:r>
+        <w:t xml:space="preserve"> (as a </w:t>
+      </w:r>
+      <w:proofErr w:type="spellStart"/>
+      <w:r>
+        <w:t>JsonResult</w:t>
+      </w:r>
+      <w:proofErr w:type="spellEnd"/>
+      <w:r>
+        <w:t xml:space="preserve">) which contains only a single string field “message.” This message will come from a method you create in a class you create called </w:t>
+      </w:r>
+      <w:proofErr w:type="spellStart"/>
+      <w:r>
+        <w:t>MarioService</w:t>
+      </w:r>
+      <w:proofErr w:type="spellEnd"/>
+      <w:r>
+        <w:t>.</w:t>
+      </w:r>
+      <w:r>
+        <w:t xml:space="preserve"> If the </w:t>
+      </w:r>
+      <w:proofErr w:type="spellStart"/>
+      <w:r>
+        <w:t>MarioService</w:t>
+      </w:r>
+      <w:proofErr w:type="spellEnd"/>
+      <w:r>
+        <w:t xml:space="preserve"> throws an exception (either from running out of its </w:t>
+      </w:r>
+      <w:proofErr w:type="spellStart"/>
+      <w:r>
+        <w:t>RetryPolicy</w:t>
+      </w:r>
+      <w:proofErr w:type="spellEnd"/>
+      <w:r>
+        <w:t xml:space="preserve"> or the external server returned a 500, then </w:t>
+      </w:r>
+      <w:proofErr w:type="spellStart"/>
+      <w:r>
+        <w:t>MarioLevelController</w:t>
+      </w:r>
+      <w:proofErr w:type="spellEnd"/>
+      <w:r>
+        <w:t xml:space="preserve"> should </w:t>
+      </w:r>
+      <w:r>
+        <w:t xml:space="preserve">catch the exception and then </w:t>
+      </w:r>
+      <w:r>
+        <w:t>return a message indicating that Mario died</w:t>
+      </w:r>
+      <w:r>
+        <w:t>. This would still be a 200-OK response, since you are hiding the external failure.</w:t>
+      </w:r>
+    </w:p>
+    <w:p>
+      <w:pPr>
+        <w:pStyle w:val="ListParagraph"/>
+        <w:numPr>
+          <w:ilvl w:val="0"/>
+          <w:numId w:val="2"/>
+        </w:numPr>
+      </w:pPr>
+      <w:r>
+        <w:rPr>
+          <w:b/>
+        </w:rPr>
+        <w:t xml:space="preserve">(20 Points) </w:t>
+      </w:r>
+      <w:proofErr w:type="spellStart"/>
+      <w:r>
+        <w:rPr>
+          <w:b/>
+        </w:rPr>
+        <w:t>MarioService</w:t>
+      </w:r>
+      <w:proofErr w:type="spellEnd"/>
+      <w:r>
+        <w:rPr>
+          <w:b/>
+        </w:rPr>
+        <w:t xml:space="preserve"> and </w:t>
+      </w:r>
+      <w:proofErr w:type="spellStart"/>
+      <w:r>
+        <w:rPr>
+          <w:b/>
+        </w:rPr>
+        <w:t>IMarioService</w:t>
+      </w:r>
+      <w:proofErr w:type="spellEnd"/>
+    </w:p>
+    <w:p>
+      <w:pPr>
+        <w:pStyle w:val="ListParagraph"/>
+        <w:numPr>
+          <w:ilvl w:val="1"/>
+          <w:numId w:val="2"/>
+        </w:numPr>
+      </w:pPr>
+      <w:r>
+        <w:t xml:space="preserve">Create a class called </w:t>
+      </w:r>
+      <w:proofErr w:type="spellStart"/>
+      <w:r>
+        <w:t>MarioService</w:t>
+      </w:r>
+      <w:proofErr w:type="spellEnd"/>
+      <w:r>
+        <w:t xml:space="preserve"> and create an interface </w:t>
+      </w:r>
+      <w:proofErr w:type="spellStart"/>
+      <w:r>
+        <w:t>IMarioService</w:t>
+      </w:r>
+      <w:proofErr w:type="spellEnd"/>
+      <w:r>
+        <w:t xml:space="preserve"> that it implements.</w:t>
+      </w:r>
+    </w:p>
+    <w:p>
+      <w:pPr>
+        <w:pStyle w:val="ListParagraph"/>
+        <w:numPr>
+          <w:ilvl w:val="1"/>
+          <w:numId w:val="2"/>
+        </w:numPr>
+      </w:pPr>
+      <w:proofErr w:type="spellStart"/>
+      <w:r>
+        <w:t>MarioService</w:t>
+      </w:r>
+      <w:proofErr w:type="spellEnd"/>
+      <w:r>
+        <w:t xml:space="preserve"> </w:t>
+      </w:r>
+      <w:r>
+        <w:t xml:space="preserve">(and </w:t>
+      </w:r>
+      <w:proofErr w:type="spellStart"/>
+      <w:r>
+        <w:t>IMarioService</w:t>
+      </w:r>
+      <w:proofErr w:type="spellEnd"/>
+      <w:r>
+        <w:t>) needs a single method that will make a request to an external server. This method takes one string parameter, called “move”, which is the value that was sent to your controller as a URL parameter.</w:t>
+      </w:r>
+    </w:p>
+    <w:p>
+      <w:pPr>
+        <w:pStyle w:val="ListParagraph"/>
+        <w:numPr>
+          <w:ilvl w:val="2"/>
+          <w:numId w:val="2"/>
+        </w:numPr>
+      </w:pPr>
+      <w:r>
+        <w:t xml:space="preserve">The URL to use for the request is </w:t>
+      </w:r>
+      <w:r>
+        <w:t>https://webprogrammingassignment7.azurewebsites.net/api/mario/{move}</w:t>
+      </w:r>
+      <w:r>
+        <w:t xml:space="preserve">. </w:t>
+      </w:r>
+    </w:p>
+    <w:p>
+      <w:pPr>
+        <w:pStyle w:val="ListParagraph"/>
+        <w:numPr>
+          <w:ilvl w:val="2"/>
+          <w:numId w:val="2"/>
+        </w:numPr>
+      </w:pPr>
+      <w:r>
+        <w:t xml:space="preserve">The request must be wrapped in a Retry Policy with a maximum of 10 retries. </w:t>
+      </w:r>
+    </w:p>
+    <w:p>
+      <w:pPr>
+        <w:pStyle w:val="ListParagraph"/>
+        <w:numPr>
+          <w:ilvl w:val="2"/>
+          <w:numId w:val="2"/>
+        </w:numPr>
+      </w:pPr>
+      <w:r>
+        <w:t>The external request has three possible responses:</w:t>
+      </w:r>
+    </w:p>
+    <w:p>
+      <w:pPr>
+        <w:pStyle w:val="ListParagraph"/>
+        <w:numPr>
+          <w:ilvl w:val="3"/>
+          <w:numId w:val="2"/>
+        </w:numPr>
+      </w:pPr>
+      <w:r>
+        <w:rPr>
+          <w:b/>
+        </w:rPr>
+        <w:t>200 – OK:</w:t>
+      </w:r>
+      <w:r>
+        <w:t xml:space="preserve"> A JSON document with Message and </w:t>
+      </w:r>
+      <w:proofErr w:type="spellStart"/>
+      <w:r>
+        <w:t>NextStep</w:t>
+      </w:r>
+      <w:proofErr w:type="spellEnd"/>
+      <w:r>
+        <w:t xml:space="preserve"> keys. Message is a friendly string of what happened to Mari</w:t>
+      </w:r>
+      <w:r>
+        <w:t>o</w:t>
+      </w:r>
+      <w:r>
+        <w:t xml:space="preserve">. </w:t>
+      </w:r>
+      <w:r>
+        <w:t>The method can return this string so that it can be sent as a JSON response</w:t>
+      </w:r>
+      <w:r>
+        <w:t xml:space="preserve">. </w:t>
+      </w:r>
+      <w:proofErr w:type="spellStart"/>
+      <w:r>
+        <w:t>NextStep</w:t>
+      </w:r>
+      <w:proofErr w:type="spellEnd"/>
+      <w:r>
+        <w:t xml:space="preserve"> is </w:t>
+      </w:r>
+      <w:r>
+        <w:t>only used if you are doing the Luigi’s mansion stretch level.</w:t>
+      </w:r>
+    </w:p>
+    <w:p>
+      <w:pPr>
+        <w:pStyle w:val="ListParagraph"/>
+        <w:numPr>
+          <w:ilvl w:val="3"/>
+          <w:numId w:val="2"/>
+        </w:numPr>
+      </w:pPr>
+      <w:r>
+        <w:rPr>
+          <w:b/>
+        </w:rPr>
+        <w:t>503 – Service Unavailable</w:t>
+      </w:r>
+      <w:r>
+        <w:rPr>
+          <w:b/>
+        </w:rPr>
+        <w:t>:</w:t>
+      </w:r>
+      <w:r>
+        <w:t xml:space="preserve"> The server can’t process the request because another request was processed too recently. This is a transient failure</w:t>
+      </w:r>
+      <w:r>
+        <w:t xml:space="preserve"> and should be retried.</w:t>
+      </w:r>
+    </w:p>
+    <w:p>
+      <w:pPr>
+        <w:pStyle w:val="ListParagraph"/>
+        <w:numPr>
+          <w:ilvl w:val="3"/>
+          <w:numId w:val="2"/>
+        </w:numPr>
+      </w:pPr>
+      <w:r>
+        <w:rPr>
+          <w:b/>
+        </w:rPr>
+        <w:t>500 – Internal Server Error</w:t>
+      </w:r>
+      <w:r>
+        <w:rPr>
+          <w:b/>
+        </w:rPr>
+        <w:t>:</w:t>
+      </w:r>
+      <w:r>
+        <w:t xml:space="preserve"> Mario died. Any request to the </w:t>
+      </w:r>
+      <w:r>
+        <w:t xml:space="preserve">external </w:t>
+      </w:r>
+      <w:r>
+        <w:t xml:space="preserve">server has a small chance for this response. This is NOT a transient failure. If this is encountered, </w:t>
+      </w:r>
+      <w:r>
+        <w:t xml:space="preserve">your </w:t>
+      </w:r>
+      <w:proofErr w:type="spellStart"/>
+      <w:r>
+        <w:t>MarioService</w:t>
+      </w:r>
+      <w:proofErr w:type="spellEnd"/>
+      <w:r>
+        <w:t xml:space="preserve"> method should let the exception go to the controller immediately without retrying</w:t>
+      </w:r>
       <w:bookmarkStart w:id="0" w:name="_GoBack"/>
       <w:bookmarkEnd w:id="0"/>
       <w:r>
-        <w:br/>
-      </w:r>
-      <w:r>
-        <w:t>Turn in all files using Moodle</w:t>
-      </w:r>
-    </w:p>
-    <w:p>
-      <w:pPr>
-        <w:ind w:firstLine="720"/>
-      </w:pPr>
-      <w:r>
-        <w:t xml:space="preserve">Grab a star and run like crazy. Assignment seven is full of </w:t>
-      </w:r>
-      <w:proofErr w:type="spellStart"/>
-      <w:r>
-        <w:t>koopas</w:t>
-      </w:r>
-      <w:proofErr w:type="spellEnd"/>
-      <w:r>
-        <w:t xml:space="preserve">, </w:t>
-      </w:r>
-      <w:proofErr w:type="spellStart"/>
-      <w:r>
-        <w:t>goombas</w:t>
-      </w:r>
-      <w:proofErr w:type="spellEnd"/>
-      <w:r>
-        <w:t xml:space="preserve">, and </w:t>
-      </w:r>
-      <w:proofErr w:type="spellStart"/>
-      <w:r>
-        <w:t>pirana</w:t>
-      </w:r>
-      <w:proofErr w:type="spellEnd"/>
-      <w:r>
-        <w:t xml:space="preserve"> plants. In this assignment you’ll be creating a controller that is dependent on another service. There is a problem though. This service doesn’t allow more than </w:t>
-      </w:r>
-      <w:r>
-        <w:t xml:space="preserve">about </w:t>
-      </w:r>
-      <w:r>
-        <w:t>one request per second. That is certainly going to be annoying.</w:t>
+        <w:t xml:space="preserve">. </w:t>
+      </w:r>
+    </w:p>
+    <w:p>
+      <w:pPr>
+        <w:pStyle w:val="ListParagraph"/>
+        <w:numPr>
+          <w:ilvl w:val="1"/>
+          <w:numId w:val="2"/>
+        </w:numPr>
+      </w:pPr>
+      <w:r>
+        <w:t xml:space="preserve">The </w:t>
+      </w:r>
+      <w:proofErr w:type="spellStart"/>
+      <w:r>
+        <w:t>IMarioService</w:t>
+      </w:r>
+      <w:proofErr w:type="spellEnd"/>
+      <w:r>
+        <w:t>/</w:t>
+      </w:r>
+      <w:proofErr w:type="spellStart"/>
+      <w:r>
+        <w:t>MarioService</w:t>
+      </w:r>
+      <w:proofErr w:type="spellEnd"/>
+      <w:r>
+        <w:t xml:space="preserve"> should not expose any fields or methods that would imply that it is making requests to a server to perform its work.</w:t>
+      </w:r>
+    </w:p>
+    <w:p>
+      <w:pPr>
+        <w:pStyle w:val="ListParagraph"/>
+        <w:numPr>
+          <w:ilvl w:val="1"/>
+          <w:numId w:val="2"/>
+        </w:numPr>
+      </w:pPr>
+      <w:r>
+        <w:t xml:space="preserve">Use dependency injection to give an instance of this </w:t>
+      </w:r>
+      <w:r>
+        <w:t>service</w:t>
+      </w:r>
+      <w:r>
+        <w:t xml:space="preserve"> to your </w:t>
+      </w:r>
+      <w:r>
+        <w:t>controller</w:t>
+      </w:r>
+      <w:r>
+        <w:t>.</w:t>
+      </w:r>
+      <w:r>
+        <w:t xml:space="preserve"> The controller should use the </w:t>
+      </w:r>
+      <w:proofErr w:type="spellStart"/>
+      <w:r>
+        <w:t>IMarioService</w:t>
+      </w:r>
+      <w:proofErr w:type="spellEnd"/>
+      <w:r>
+        <w:t xml:space="preserve"> interface, not the </w:t>
+      </w:r>
+      <w:proofErr w:type="spellStart"/>
+      <w:r>
+        <w:t>MarioService</w:t>
+      </w:r>
+      <w:proofErr w:type="spellEnd"/>
+      <w:r>
+        <w:t xml:space="preserve"> class directly.</w:t>
       </w:r>
     </w:p>
     <w:p>
@@ -116,28 +938,29 @@
         <w:rPr>
           <w:b/>
         </w:rPr>
+        <w:t xml:space="preserve"> </w:t>
+      </w:r>
+      <w:r>
+        <w:rPr>
+          <w:b/>
+        </w:rPr>
         <w:t>(</w:t>
       </w:r>
       <w:r>
         <w:rPr>
           <w:b/>
         </w:rPr>
-        <w:t>4</w:t>
-      </w:r>
-      <w:r>
-        <w:rPr>
-          <w:b/>
-        </w:rPr>
-        <w:t xml:space="preserve">0 Points) Html and </w:t>
-      </w:r>
-      <w:proofErr w:type="spellStart"/>
-      <w:r>
-        <w:rPr>
-          <w:b/>
-        </w:rPr>
-        <w:t>Javascript</w:t>
-      </w:r>
-      <w:proofErr w:type="spellEnd"/>
+        <w:t>2</w:t>
+      </w:r>
+      <w:r>
+        <w:rPr>
+          <w:b/>
+        </w:rPr>
+        <w:t>0 Points)</w:t>
+      </w:r>
+      <w:r>
+        <w:t xml:space="preserve"> Code style, formatting, completeness, and quality.</w:t>
+      </w:r>
     </w:p>
     <w:p>
       <w:pPr>
@@ -148,7 +971,7 @@
         </w:numPr>
       </w:pPr>
       <w:r>
-        <w:t xml:space="preserve">Create an html page with </w:t>
+        <w:t xml:space="preserve">The </w:t>
       </w:r>
       <w:proofErr w:type="spellStart"/>
       <w:r>
@@ -156,855 +979,85 @@
       </w:r>
       <w:proofErr w:type="spellEnd"/>
       <w:r>
-        <w:t xml:space="preserve"> </w:t>
-      </w:r>
-      <w:r>
-        <w:t>that looks like a level from a Mario game. Some ideas of things you can add are a background with sky</w:t>
-      </w:r>
-      <w:r>
-        <w:t xml:space="preserve"> and </w:t>
-      </w:r>
-      <w:r>
-        <w:t xml:space="preserve">ground, a flag pole, </w:t>
-      </w:r>
-      <w:r>
-        <w:t>clouds, blocks, and anything else that looks great. The main thing to make sure you have is an image of Mario on the left side of the screen.</w:t>
-      </w:r>
-    </w:p>
-    <w:p>
-      <w:pPr>
-        <w:pStyle w:val="ListParagraph"/>
-        <w:numPr>
-          <w:ilvl w:val="1"/>
-          <w:numId w:val="2"/>
-        </w:numPr>
-      </w:pPr>
-      <w:r>
-        <w:t>Add a button to the HTML page that begins the level.</w:t>
-      </w:r>
-    </w:p>
-    <w:p>
-      <w:pPr>
-        <w:pStyle w:val="ListParagraph"/>
-        <w:numPr>
-          <w:ilvl w:val="1"/>
-          <w:numId w:val="2"/>
-        </w:numPr>
-      </w:pPr>
-      <w:r>
-        <w:t xml:space="preserve">When the level begins, </w:t>
-      </w:r>
-      <w:r>
-        <w:t>start</w:t>
-      </w:r>
-      <w:r>
-        <w:t xml:space="preserve"> </w:t>
-      </w:r>
-      <w:r>
-        <w:t>by making a</w:t>
-      </w:r>
-      <w:r>
-        <w:t xml:space="preserve"> request to your </w:t>
+        <w:t xml:space="preserve"> code should never be exposed to any errors from the external service, nor should it have any knowledge that the external service is being used by </w:t>
       </w:r>
       <w:proofErr w:type="spellStart"/>
       <w:r>
         <w:t>MarioLevelController</w:t>
       </w:r>
       <w:proofErr w:type="spellEnd"/>
-      <w:r>
-        <w:t xml:space="preserve"> with a random value selected from the four actions.</w:t>
-      </w:r>
-      <w:r>
-        <w:t xml:space="preserve"> (walk, jump, wait</w:t>
-      </w:r>
-      <w:r>
-        <w:t>,</w:t>
-      </w:r>
-      <w:r>
-        <w:t xml:space="preserve"> or run)</w:t>
-      </w:r>
-      <w:r>
-        <w:t xml:space="preserve"> </w:t>
-      </w:r>
-      <w:r>
-        <w:t xml:space="preserve">If the server returns a successful response, then move Mario </w:t>
-      </w:r>
-      <w:r>
-        <w:t>towards the right side</w:t>
-      </w:r>
-      <w:r>
-        <w:t xml:space="preserve"> based on the action that was selected</w:t>
-      </w:r>
-      <w:r>
-        <w:t>.</w:t>
-      </w:r>
-    </w:p>
-    <w:p>
-      <w:pPr>
-        <w:pStyle w:val="ListParagraph"/>
-        <w:numPr>
-          <w:ilvl w:val="2"/>
-          <w:numId w:val="2"/>
-        </w:numPr>
-      </w:pPr>
-      <w:r>
-        <w:t xml:space="preserve">The amount to move Mario for each action type is </w:t>
-      </w:r>
-      <w:r>
-        <w:t>Walk: 5%, Jump: 5%, Wait: 0%, Run: 10%</w:t>
-      </w:r>
-      <w:r>
-        <w:t xml:space="preserve">, where these are percentages of the screen. </w:t>
-      </w:r>
-      <w:r>
-        <w:t xml:space="preserve">You don’t need to make Mario jump (but there is a stretch level for it!) </w:t>
-      </w:r>
-      <w:proofErr w:type="gramStart"/>
-      <w:r>
-        <w:t>Hint</w:t>
-      </w:r>
-      <w:proofErr w:type="gramEnd"/>
-      <w:r>
-        <w:t xml:space="preserve">: If you put the Mario image inside of a div tag, then you can use </w:t>
-      </w:r>
-      <w:proofErr w:type="spellStart"/>
-      <w:r>
-        <w:t>javascript</w:t>
-      </w:r>
-      <w:proofErr w:type="spellEnd"/>
-      <w:r>
-        <w:t xml:space="preserve"> to change the “left” CSS attribute of that div tag to move it</w:t>
-      </w:r>
-      <w:r>
-        <w:t xml:space="preserve">. </w:t>
-      </w:r>
-      <w:proofErr w:type="spellStart"/>
-      <w:r>
-        <w:t>Div</w:t>
-      </w:r>
-      <w:proofErr w:type="spellEnd"/>
-      <w:r>
-        <w:t xml:space="preserve"> tags can only be moved with the “left” attribute if you set the “position” attribute also.</w:t>
-      </w:r>
-    </w:p>
-    <w:p>
-      <w:pPr>
-        <w:pStyle w:val="ListParagraph"/>
-        <w:numPr>
-          <w:ilvl w:val="2"/>
-          <w:numId w:val="2"/>
-        </w:numPr>
-      </w:pPr>
-      <w:r>
-        <w:t xml:space="preserve">After the request is successful, then make another request with another random action </w:t>
-      </w:r>
-      <w:r>
-        <w:t>(walk, jump, wait</w:t>
-      </w:r>
-      <w:r>
-        <w:t>,</w:t>
-      </w:r>
-      <w:r>
-        <w:t xml:space="preserve"> or run)</w:t>
-      </w:r>
-      <w:r>
-        <w:t xml:space="preserve">. Keep on making these requests until Mario reaches the </w:t>
-      </w:r>
-      <w:proofErr w:type="gramStart"/>
-      <w:r>
-        <w:t>right hand</w:t>
-      </w:r>
-      <w:proofErr w:type="gramEnd"/>
-      <w:r>
-        <w:t xml:space="preserve"> side of the screen or the server returns that Mario has died.</w:t>
-      </w:r>
-    </w:p>
-    <w:p>
-      <w:pPr>
-        <w:pStyle w:val="ListParagraph"/>
-        <w:numPr>
-          <w:ilvl w:val="2"/>
-          <w:numId w:val="2"/>
-        </w:numPr>
-      </w:pPr>
-      <w:r>
-        <w:t>Each time you make a request to the server, also display the message that comes back in the response.</w:t>
-      </w:r>
-    </w:p>
-    <w:p>
-      <w:pPr>
-        <w:pStyle w:val="ListParagraph"/>
-        <w:numPr>
-          <w:ilvl w:val="2"/>
-          <w:numId w:val="2"/>
-        </w:numPr>
-      </w:pPr>
-      <w:r>
-        <w:t>The button should not be active while the level is in progress.</w:t>
-      </w:r>
-    </w:p>
-    <w:p>
-      <w:pPr>
-        <w:pStyle w:val="ListParagraph"/>
-        <w:numPr>
-          <w:ilvl w:val="2"/>
-          <w:numId w:val="2"/>
-        </w:numPr>
-      </w:pPr>
-      <w:r>
-        <w:t>Hint: The URL that you will use to make requests to your server will look like /</w:t>
-      </w:r>
-      <w:proofErr w:type="spellStart"/>
-      <w:r>
-        <w:t>api</w:t>
-      </w:r>
-      <w:proofErr w:type="spellEnd"/>
-      <w:r>
-        <w:t>/</w:t>
-      </w:r>
-      <w:proofErr w:type="spellStart"/>
-      <w:r>
-        <w:t>mariolevel</w:t>
-      </w:r>
-      <w:proofErr w:type="spellEnd"/>
-      <w:r>
-        <w:t>/{move}</w:t>
-      </w:r>
-      <w:r>
-        <w:t xml:space="preserve">, where {move} is the random action that your </w:t>
-      </w:r>
-      <w:proofErr w:type="spellStart"/>
-      <w:r>
-        <w:t>javascript</w:t>
-      </w:r>
-      <w:proofErr w:type="spellEnd"/>
-      <w:r>
-        <w:t xml:space="preserve"> selects.</w:t>
-      </w:r>
-    </w:p>
-    <w:p>
-      <w:pPr>
-        <w:pStyle w:val="ListParagraph"/>
-        <w:numPr>
-          <w:ilvl w:val="2"/>
-          <w:numId w:val="2"/>
-        </w:numPr>
-      </w:pPr>
-      <w:r>
-        <w:t xml:space="preserve">Hint: Your </w:t>
-      </w:r>
-      <w:proofErr w:type="spellStart"/>
-      <w:r>
-        <w:t>javascript</w:t>
-      </w:r>
-      <w:proofErr w:type="spellEnd"/>
-      <w:r>
-        <w:t xml:space="preserve"> code will not be making any requests to the external server. It will only be communicating with the server you create, so the URL it will be using will have “https://localhost” at the beginning.</w:t>
-      </w:r>
-    </w:p>
-    <w:p>
-      <w:pPr>
-        <w:pStyle w:val="ListParagraph"/>
-        <w:numPr>
-          <w:ilvl w:val="0"/>
-          <w:numId w:val="2"/>
-        </w:numPr>
-      </w:pPr>
-      <w:r>
-        <w:rPr>
-          <w:b/>
-        </w:rPr>
-        <w:t xml:space="preserve"> </w:t>
-      </w:r>
-      <w:r>
-        <w:rPr>
-          <w:b/>
-        </w:rPr>
-        <w:t>(</w:t>
-      </w:r>
-      <w:r>
-        <w:rPr>
-          <w:b/>
-        </w:rPr>
-        <w:t>2</w:t>
-      </w:r>
-      <w:r>
-        <w:rPr>
-          <w:b/>
-        </w:rPr>
-        <w:t>0 Points)</w:t>
-      </w:r>
-      <w:r>
-        <w:t xml:space="preserve"> </w:t>
-      </w:r>
-      <w:proofErr w:type="spellStart"/>
-      <w:r>
-        <w:rPr>
-          <w:b/>
-        </w:rPr>
-        <w:t>MarioLevelController</w:t>
-      </w:r>
-      <w:proofErr w:type="spellEnd"/>
-    </w:p>
-    <w:p>
-      <w:pPr>
-        <w:pStyle w:val="ListParagraph"/>
-        <w:numPr>
-          <w:ilvl w:val="1"/>
-          <w:numId w:val="2"/>
-        </w:numPr>
-      </w:pPr>
-      <w:r>
-        <w:t xml:space="preserve">Create a </w:t>
-      </w:r>
-      <w:r>
-        <w:t>controller</w:t>
-      </w:r>
-      <w:r>
-        <w:t xml:space="preserve"> </w:t>
-      </w:r>
-      <w:r>
-        <w:t>with</w:t>
-      </w:r>
-      <w:r>
-        <w:t xml:space="preserve"> a single </w:t>
-      </w:r>
-      <w:r>
-        <w:t>method</w:t>
-      </w:r>
-      <w:r>
-        <w:t xml:space="preserve"> which</w:t>
-      </w:r>
-      <w:r>
-        <w:t xml:space="preserve"> will accept GET requests and one </w:t>
-      </w:r>
-      <w:r>
-        <w:t>string URL parameter.</w:t>
-      </w:r>
-      <w:r>
-        <w:t xml:space="preserve"> </w:t>
-      </w:r>
-      <w:r>
-        <w:t xml:space="preserve">Hint: You can use </w:t>
-      </w:r>
-      <w:proofErr w:type="spellStart"/>
-      <w:r>
-        <w:t>HttpGet</w:t>
-      </w:r>
-      <w:proofErr w:type="spellEnd"/>
-      <w:r>
-        <w:t xml:space="preserve">[“{move}”] and a string parameter “move” in your method to get the value that your </w:t>
-      </w:r>
-      <w:proofErr w:type="spellStart"/>
-      <w:r>
-        <w:t>javascript</w:t>
-      </w:r>
-      <w:proofErr w:type="spellEnd"/>
-      <w:r>
-        <w:t xml:space="preserve"> is sending.</w:t>
-      </w:r>
-    </w:p>
-    <w:p>
-      <w:pPr>
-        <w:pStyle w:val="ListParagraph"/>
-        <w:numPr>
-          <w:ilvl w:val="1"/>
-          <w:numId w:val="2"/>
-        </w:numPr>
-      </w:pPr>
-      <w:r>
-        <w:t>Validate that the</w:t>
-      </w:r>
-      <w:r>
-        <w:t xml:space="preserve"> URL parameter sent to </w:t>
-      </w:r>
-      <w:proofErr w:type="spellStart"/>
-      <w:r>
-        <w:t>MarioLevelController</w:t>
-      </w:r>
-      <w:proofErr w:type="spellEnd"/>
-      <w:r>
-        <w:t xml:space="preserve"> </w:t>
-      </w:r>
-      <w:r>
-        <w:t xml:space="preserve">is </w:t>
-      </w:r>
-      <w:r>
-        <w:t>one of the four valid actions, “walk”, “jump”, “wait”, or “run.”</w:t>
-      </w:r>
-    </w:p>
-    <w:p>
-      <w:pPr>
-        <w:pStyle w:val="ListParagraph"/>
-        <w:numPr>
-          <w:ilvl w:val="1"/>
-          <w:numId w:val="2"/>
-        </w:numPr>
-      </w:pPr>
-      <w:proofErr w:type="spellStart"/>
+    </w:p>
+    <w:p>
+      <w:r>
+        <w:t>Stretch Levels</w:t>
+      </w:r>
+    </w:p>
+    <w:p>
+      <w:pPr>
+        <w:ind w:firstLine="720"/>
+      </w:pPr>
+      <w:r>
+        <w:t xml:space="preserve">If you already have a lot of experience </w:t>
+      </w:r>
+      <w:r>
+        <w:t>transient fault handling or just really want to rescue the princess</w:t>
+      </w:r>
+      <w:r>
+        <w:t xml:space="preserve">, try to complete these stretch levels for </w:t>
+      </w:r>
+      <w:r>
+        <w:t>a reputation bonus</w:t>
+      </w:r>
+      <w:r>
+        <w:t>. If you try for the stretch levels, make sure to type it in the comments on Moodle so I don’t miss it.</w:t>
+      </w:r>
+    </w:p>
+    <w:p>
+      <w:pPr>
+        <w:ind w:left="720"/>
+        <w:rPr>
+          <w:b/>
+        </w:rPr>
+      </w:pPr>
+      <w:r>
+        <w:rPr>
+          <w:b/>
+        </w:rPr>
+        <w:t>Toad House</w:t>
+      </w:r>
+      <w:r>
+        <w:rPr>
+          <w:b/>
+        </w:rPr>
+        <w:t xml:space="preserve"> Level</w:t>
+      </w:r>
+    </w:p>
+    <w:p>
+      <w:pPr>
+        <w:ind w:left="720"/>
+      </w:pPr>
       <w:r>
         <w:lastRenderedPageBreak/>
-        <w:t>MarioLevelController</w:t>
-      </w:r>
-      <w:proofErr w:type="spellEnd"/>
-      <w:r>
-        <w:t xml:space="preserve"> </w:t>
-      </w:r>
-      <w:r>
-        <w:t xml:space="preserve">needs to return a </w:t>
-      </w:r>
-      <w:proofErr w:type="spellStart"/>
-      <w:r>
-        <w:t>MoveEntity</w:t>
-      </w:r>
-      <w:proofErr w:type="spellEnd"/>
-      <w:r>
-        <w:t xml:space="preserve"> (as a </w:t>
-      </w:r>
-      <w:proofErr w:type="spellStart"/>
-      <w:r>
-        <w:t>JsonResult</w:t>
-      </w:r>
-      <w:proofErr w:type="spellEnd"/>
-      <w:r>
-        <w:t xml:space="preserve">) which contains only a single string field “message.” This message will come from a method you create in a class you create called </w:t>
-      </w:r>
-      <w:proofErr w:type="spellStart"/>
-      <w:r>
-        <w:t>MarioService</w:t>
-      </w:r>
-      <w:proofErr w:type="spellEnd"/>
-      <w:r>
-        <w:t>.</w:t>
-      </w:r>
-    </w:p>
-    <w:p>
-      <w:pPr>
-        <w:pStyle w:val="ListParagraph"/>
-        <w:numPr>
-          <w:ilvl w:val="0"/>
-          <w:numId w:val="2"/>
-        </w:numPr>
-      </w:pPr>
-      <w:r>
-        <w:rPr>
-          <w:b/>
-        </w:rPr>
-        <w:t xml:space="preserve">(20 Points) </w:t>
-      </w:r>
-      <w:proofErr w:type="spellStart"/>
-      <w:r>
-        <w:rPr>
-          <w:b/>
-        </w:rPr>
-        <w:t>MarioService</w:t>
-      </w:r>
-      <w:proofErr w:type="spellEnd"/>
-      <w:r>
-        <w:rPr>
-          <w:b/>
-        </w:rPr>
-        <w:t xml:space="preserve"> and </w:t>
-      </w:r>
-      <w:proofErr w:type="spellStart"/>
-      <w:r>
-        <w:rPr>
-          <w:b/>
-        </w:rPr>
-        <w:t>IMarioService</w:t>
-      </w:r>
-      <w:proofErr w:type="spellEnd"/>
-    </w:p>
-    <w:p>
-      <w:pPr>
-        <w:pStyle w:val="ListParagraph"/>
-        <w:numPr>
-          <w:ilvl w:val="1"/>
-          <w:numId w:val="2"/>
-        </w:numPr>
-      </w:pPr>
-      <w:r>
-        <w:t xml:space="preserve">Create a class called </w:t>
-      </w:r>
-      <w:proofErr w:type="spellStart"/>
-      <w:r>
-        <w:t>MarioService</w:t>
-      </w:r>
-      <w:proofErr w:type="spellEnd"/>
-      <w:r>
-        <w:t xml:space="preserve"> and create an interface </w:t>
-      </w:r>
-      <w:proofErr w:type="spellStart"/>
-      <w:r>
-        <w:t>IMarioService</w:t>
-      </w:r>
-      <w:proofErr w:type="spellEnd"/>
-      <w:r>
-        <w:t xml:space="preserve"> that it implements.</w:t>
-      </w:r>
-    </w:p>
-    <w:p>
-      <w:pPr>
-        <w:pStyle w:val="ListParagraph"/>
-        <w:numPr>
-          <w:ilvl w:val="1"/>
-          <w:numId w:val="2"/>
-        </w:numPr>
-      </w:pPr>
-      <w:proofErr w:type="spellStart"/>
-      <w:r>
-        <w:t>MarioService</w:t>
-      </w:r>
-      <w:proofErr w:type="spellEnd"/>
-      <w:r>
-        <w:t xml:space="preserve"> </w:t>
-      </w:r>
-      <w:r>
-        <w:t xml:space="preserve">(and </w:t>
-      </w:r>
-      <w:proofErr w:type="spellStart"/>
-      <w:r>
-        <w:t>IMarioService</w:t>
-      </w:r>
-      <w:proofErr w:type="spellEnd"/>
-      <w:r>
-        <w:t>) needs a single method that will make a request to an external server. This method takes one string parameter, called “move”, which is the value that was sent to your controller as a URL parameter.</w:t>
-      </w:r>
-    </w:p>
-    <w:p>
-      <w:pPr>
-        <w:pStyle w:val="ListParagraph"/>
-        <w:numPr>
-          <w:ilvl w:val="2"/>
-          <w:numId w:val="2"/>
-        </w:numPr>
-      </w:pPr>
-      <w:r>
-        <w:t xml:space="preserve">The URL to use for the request is </w:t>
-      </w:r>
-      <w:r>
-        <w:t>https://webprogrammingassignment7.azurewebsites.net/api/mario/{move}</w:t>
-      </w:r>
-      <w:r>
-        <w:t xml:space="preserve">. </w:t>
-      </w:r>
-    </w:p>
-    <w:p>
-      <w:pPr>
-        <w:pStyle w:val="ListParagraph"/>
-        <w:numPr>
-          <w:ilvl w:val="2"/>
-          <w:numId w:val="2"/>
-        </w:numPr>
-      </w:pPr>
-      <w:r>
-        <w:t xml:space="preserve">The request must be wrapped in a Retry Policy with a maximum of 10 retries. </w:t>
-      </w:r>
-    </w:p>
-    <w:p>
-      <w:pPr>
-        <w:pStyle w:val="ListParagraph"/>
-        <w:numPr>
-          <w:ilvl w:val="2"/>
-          <w:numId w:val="2"/>
-        </w:numPr>
-      </w:pPr>
-      <w:r>
-        <w:t>The external request has three possible responses:</w:t>
-      </w:r>
-    </w:p>
-    <w:p>
-      <w:pPr>
-        <w:pStyle w:val="ListParagraph"/>
-        <w:numPr>
-          <w:ilvl w:val="3"/>
-          <w:numId w:val="2"/>
-        </w:numPr>
-      </w:pPr>
-      <w:r>
-        <w:rPr>
-          <w:b/>
-        </w:rPr>
-        <w:t>200 – OK:</w:t>
-      </w:r>
-      <w:r>
-        <w:t xml:space="preserve"> A JSON document with Message and </w:t>
-      </w:r>
-      <w:proofErr w:type="spellStart"/>
-      <w:r>
-        <w:t>NextStep</w:t>
-      </w:r>
-      <w:proofErr w:type="spellEnd"/>
-      <w:r>
-        <w:t xml:space="preserve"> keys. Message is a friendly string of what happened to Mari</w:t>
-      </w:r>
-      <w:r>
-        <w:t>o</w:t>
-      </w:r>
-      <w:r>
-        <w:t xml:space="preserve">. </w:t>
-      </w:r>
-      <w:r>
-        <w:t>The method can return this string so that it can be sent as a JSON response</w:t>
-      </w:r>
-      <w:r>
-        <w:t xml:space="preserve">. </w:t>
-      </w:r>
-      <w:proofErr w:type="spellStart"/>
-      <w:r>
-        <w:t>NextStep</w:t>
-      </w:r>
-      <w:proofErr w:type="spellEnd"/>
-      <w:r>
-        <w:t xml:space="preserve"> is </w:t>
-      </w:r>
-      <w:r>
-        <w:t>only used if you are doing the Luigi’s mansion stretch level.</w:t>
-      </w:r>
-    </w:p>
-    <w:p>
-      <w:pPr>
-        <w:pStyle w:val="ListParagraph"/>
-        <w:numPr>
-          <w:ilvl w:val="3"/>
-          <w:numId w:val="2"/>
-        </w:numPr>
-      </w:pPr>
-      <w:r>
-        <w:rPr>
-          <w:b/>
-        </w:rPr>
-        <w:t>503 – Service Unavailable</w:t>
-      </w:r>
-      <w:r>
-        <w:rPr>
-          <w:b/>
-        </w:rPr>
-        <w:t>:</w:t>
-      </w:r>
-      <w:r>
-        <w:t xml:space="preserve"> The server can’t process the request because another request was processed too recently. This is a transient failure</w:t>
-      </w:r>
-      <w:r>
-        <w:t xml:space="preserve"> and should be retried.</w:t>
-      </w:r>
-    </w:p>
-    <w:p>
-      <w:pPr>
-        <w:pStyle w:val="ListParagraph"/>
-        <w:numPr>
-          <w:ilvl w:val="3"/>
-          <w:numId w:val="2"/>
-        </w:numPr>
-      </w:pPr>
-      <w:r>
-        <w:rPr>
-          <w:b/>
-        </w:rPr>
-        <w:t>500 – Internal Server Error</w:t>
-      </w:r>
-      <w:r>
-        <w:rPr>
-          <w:b/>
-        </w:rPr>
-        <w:t>:</w:t>
-      </w:r>
-      <w:r>
-        <w:t xml:space="preserve"> Mario died. Any request to the </w:t>
-      </w:r>
-      <w:r>
-        <w:t xml:space="preserve">external </w:t>
-      </w:r>
-      <w:r>
-        <w:t xml:space="preserve">server has a small chance for this response. This is NOT a transient failure. If this is encountered, your </w:t>
-      </w:r>
-      <w:proofErr w:type="spellStart"/>
-      <w:r>
-        <w:t>MarioLevelController</w:t>
-      </w:r>
-      <w:proofErr w:type="spellEnd"/>
-      <w:r>
-        <w:t xml:space="preserve"> should return </w:t>
-      </w:r>
-      <w:r>
-        <w:t xml:space="preserve">a </w:t>
-      </w:r>
-      <w:r>
-        <w:t>200</w:t>
-      </w:r>
-      <w:r>
-        <w:t>-OK status code</w:t>
-      </w:r>
-      <w:r>
-        <w:t>, but with a message indicating that Mario died</w:t>
-      </w:r>
-      <w:r>
-        <w:t xml:space="preserve"> so that your </w:t>
-      </w:r>
-      <w:proofErr w:type="spellStart"/>
-      <w:r>
-        <w:t>javascript</w:t>
-      </w:r>
-      <w:proofErr w:type="spellEnd"/>
-      <w:r>
-        <w:t xml:space="preserve"> code can stop the level from continuing.</w:t>
-      </w:r>
-    </w:p>
-    <w:p>
-      <w:pPr>
-        <w:pStyle w:val="ListParagraph"/>
-        <w:numPr>
-          <w:ilvl w:val="1"/>
-          <w:numId w:val="2"/>
-        </w:numPr>
-      </w:pPr>
-      <w:r>
-        <w:t xml:space="preserve">The </w:t>
-      </w:r>
-      <w:proofErr w:type="spellStart"/>
-      <w:r>
-        <w:t>IMarioService</w:t>
-      </w:r>
-      <w:proofErr w:type="spellEnd"/>
-      <w:r>
-        <w:t>/</w:t>
-      </w:r>
-      <w:proofErr w:type="spellStart"/>
-      <w:r>
-        <w:t>MarioService</w:t>
-      </w:r>
-      <w:proofErr w:type="spellEnd"/>
-      <w:r>
-        <w:t xml:space="preserve"> should not expose any fields or methods that would imply that it is making requests to a server to perform its work.</w:t>
-      </w:r>
-    </w:p>
-    <w:p>
-      <w:pPr>
-        <w:pStyle w:val="ListParagraph"/>
-        <w:numPr>
-          <w:ilvl w:val="1"/>
-          <w:numId w:val="2"/>
-        </w:numPr>
-      </w:pPr>
-      <w:r>
-        <w:t xml:space="preserve">Use dependency injection to give an instance of this </w:t>
-      </w:r>
-      <w:r>
-        <w:t>service</w:t>
-      </w:r>
-      <w:r>
-        <w:t xml:space="preserve"> to your </w:t>
-      </w:r>
-      <w:r>
-        <w:t>controller</w:t>
-      </w:r>
-      <w:r>
-        <w:t>.</w:t>
-      </w:r>
-      <w:r>
-        <w:t xml:space="preserve"> The controller should use the </w:t>
-      </w:r>
-      <w:proofErr w:type="spellStart"/>
-      <w:r>
-        <w:t>IMarioService</w:t>
-      </w:r>
-      <w:proofErr w:type="spellEnd"/>
-      <w:r>
-        <w:t xml:space="preserve"> interface, not the </w:t>
-      </w:r>
-      <w:proofErr w:type="spellStart"/>
-      <w:r>
-        <w:t>MarioService</w:t>
-      </w:r>
-      <w:proofErr w:type="spellEnd"/>
-      <w:r>
-        <w:t xml:space="preserve"> class directly.</w:t>
-      </w:r>
-    </w:p>
-    <w:p>
-      <w:pPr>
-        <w:pStyle w:val="ListParagraph"/>
-        <w:numPr>
-          <w:ilvl w:val="0"/>
-          <w:numId w:val="2"/>
-        </w:numPr>
-      </w:pPr>
-      <w:r>
-        <w:rPr>
-          <w:b/>
-        </w:rPr>
-        <w:t xml:space="preserve"> </w:t>
-      </w:r>
-      <w:r>
-        <w:rPr>
-          <w:b/>
-        </w:rPr>
-        <w:t>(</w:t>
-      </w:r>
-      <w:r>
-        <w:rPr>
-          <w:b/>
-        </w:rPr>
-        <w:t>2</w:t>
-      </w:r>
-      <w:r>
-        <w:rPr>
-          <w:b/>
-        </w:rPr>
-        <w:t>0 Points)</w:t>
-      </w:r>
-      <w:r>
-        <w:t xml:space="preserve"> Code style, formatting, completeness, and quality.</w:t>
-      </w:r>
-    </w:p>
-    <w:p>
-      <w:pPr>
-        <w:pStyle w:val="ListParagraph"/>
-        <w:numPr>
-          <w:ilvl w:val="1"/>
-          <w:numId w:val="2"/>
-        </w:numPr>
-      </w:pPr>
-      <w:r>
-        <w:t xml:space="preserve">The </w:t>
-      </w:r>
-      <w:proofErr w:type="spellStart"/>
-      <w:r>
-        <w:t>javascript</w:t>
-      </w:r>
-      <w:proofErr w:type="spellEnd"/>
-      <w:r>
-        <w:t xml:space="preserve"> code should never be exposed to any errors from the external service, nor should it have any knowledge that the external service is being used by </w:t>
-      </w:r>
-      <w:proofErr w:type="spellStart"/>
-      <w:r>
-        <w:t>MarioLevelController</w:t>
-      </w:r>
-      <w:proofErr w:type="spellEnd"/>
-    </w:p>
-    <w:p>
-      <w:r>
-        <w:t>Stretch Levels</w:t>
-      </w:r>
-    </w:p>
-    <w:p>
-      <w:pPr>
-        <w:ind w:firstLine="720"/>
-      </w:pPr>
-      <w:r>
-        <w:t xml:space="preserve">If you already have a lot of experience </w:t>
-      </w:r>
-      <w:r>
-        <w:t>transient fault handling or just really want to rescue the princess</w:t>
-      </w:r>
-      <w:r>
-        <w:t xml:space="preserve">, try to complete these stretch levels for </w:t>
-      </w:r>
-      <w:r>
-        <w:t>a reputation bonus</w:t>
-      </w:r>
-      <w:r>
-        <w:t>. If you try for the stretch levels, make sure to type it in the comments on Moodle so I don’t miss it.</w:t>
+        <w:tab/>
+      </w:r>
+      <w:r>
+        <w:t xml:space="preserve">Use a </w:t>
+      </w:r>
+      <w:proofErr w:type="spellStart"/>
+      <w:r>
+        <w:t>RetryPolicy</w:t>
+      </w:r>
+      <w:proofErr w:type="spellEnd"/>
+      <w:r>
+        <w:t xml:space="preserve"> that has a minimum and maximum </w:t>
+      </w:r>
+      <w:proofErr w:type="spellStart"/>
+      <w:r>
+        <w:t>backoff</w:t>
+      </w:r>
+      <w:proofErr w:type="spellEnd"/>
+      <w:r>
+        <w:t xml:space="preserve"> with a delta time increase for each retry.</w:t>
       </w:r>
     </w:p>
     <w:p>
@@ -1014,66 +1067,18 @@
           <w:b/>
         </w:rPr>
       </w:pPr>
-      <w:r>
-        <w:rPr>
-          <w:b/>
-        </w:rPr>
-        <w:t>Toad House</w:t>
-      </w:r>
-      <w:r>
-        <w:rPr>
-          <w:b/>
-        </w:rPr>
-        <w:t xml:space="preserve"> Level</w:t>
-      </w:r>
     </w:p>
     <w:p>
       <w:pPr>
         <w:ind w:left="720"/>
-      </w:pPr>
-      <w:r>
-        <w:tab/>
-      </w:r>
-      <w:r>
-        <w:t xml:space="preserve">Use a </w:t>
-      </w:r>
-      <w:proofErr w:type="spellStart"/>
-      <w:r>
-        <w:t>RetryPolicy</w:t>
-      </w:r>
-      <w:proofErr w:type="spellEnd"/>
-      <w:r>
-        <w:t xml:space="preserve"> that has a minimum and maximum </w:t>
-      </w:r>
-      <w:proofErr w:type="spellStart"/>
-      <w:r>
-        <w:t>backoff</w:t>
-      </w:r>
-      <w:proofErr w:type="spellEnd"/>
-      <w:r>
-        <w:t xml:space="preserve"> with a delta time increase for each retry.</w:t>
-      </w:r>
-    </w:p>
-    <w:p>
-      <w:pPr>
-        <w:ind w:left="720"/>
-        <w:rPr>
-          <w:b/>
-        </w:rPr>
-      </w:pPr>
-    </w:p>
-    <w:p>
-      <w:pPr>
-        <w:ind w:left="720"/>
-        <w:rPr>
-          <w:b/>
-        </w:rPr>
-      </w:pPr>
-      <w:r>
-        <w:rPr>
-          <w:b/>
-        </w:rPr>
-        <w:lastRenderedPageBreak/>
+        <w:rPr>
+          <w:b/>
+        </w:rPr>
+      </w:pPr>
+      <w:r>
+        <w:rPr>
+          <w:b/>
+        </w:rPr>
         <w:t>Luigi’s Mansion</w:t>
       </w:r>
       <w:r>

</xml_diff>